<commit_message>
Refactoring special bond conditions checker - bug on special conditions.
</commit_message>
<xml_diff>
--- a/resources/Saved/17TRD22590_Crim_Traffic Judgment Entry.docx
+++ b/resources/Saved/17TRD22590_Crim_Traffic Judgment Entry.docx
@@ -249,6 +249,7 @@
         </w:rPr>
         <w:t xml:space="preserve">.  </w:t>
       </w:r>
+      <w:proofErr w:type="gramStart"/>
       <w:r>
         <w:rPr>
           <w:rFonts w:ascii="Palatino Linotype" w:hAnsi="Palatino Linotype"/>
@@ -328,6 +329,7 @@
           <w:szCs w:val="20"/>
         </w:rPr>
       </w:pPr>
+      <w:proofErr w:type="gramStart"/>
       <w:r>
         <w:rPr>
           <w:rFonts w:ascii="Palatino Linotype" w:hAnsi="Palatino Linotype"/>
@@ -519,6 +521,14 @@
         </w:rPr>
         <w:t xml:space="preserve"/>
       </w:r>
+      <w:r>
+        <w:rPr>
+          <w:rFonts w:ascii="Palatino Linotype" w:hAnsi="Palatino Linotype"/>
+          <w:sz w:val="20"/>
+          <w:szCs w:val="20"/>
+        </w:rPr>
+        <w:tab/>
+      </w:r>
     </w:p>
     <w:p>
       <w:pPr>
@@ -584,6 +594,7 @@
         </w:rPr>
         <w:t xml:space="preserve"> for </w:t>
       </w:r>
+      <w:proofErr w:type="gramStart"/>
       <w:r>
         <w:rPr>
           <w:rFonts w:ascii="Palatino Linotype" w:hAnsi="Palatino Linotype"/>
@@ -615,8 +626,9 @@
           <w:sz w:val="20"/>
           <w:szCs w:val="20"/>
         </w:rPr>
-        <w:t xml:space="preserve">Defendant was represented by John Celebrezze</w:t>
-      </w:r>
+        <w:t xml:space="preserve">Defendant</w:t>
+      </w:r>
+      <w:proofErr w:type="gramEnd"/>
       <w:r>
         <w:rPr>
           <w:rFonts w:ascii="Palatino Linotype" w:hAnsi="Palatino Linotype"/>
@@ -624,34 +636,7 @@
           <w:sz w:val="20"/>
           <w:szCs w:val="20"/>
         </w:rPr>
-        <w:t xml:space="preserve">,</w:t>
-      </w:r>
-      <w:r>
-        <w:rPr>
-          <w:rFonts w:ascii="Palatino Linotype" w:hAnsi="Palatino Linotype"/>
-          <w:bCs/>
-          <w:sz w:val="20"/>
-          <w:szCs w:val="20"/>
-        </w:rPr>
-        <w:t xml:space="preserve"> Public Defender.</w:t>
-      </w:r>
-      <w:r>
-        <w:rPr>
-          <w:rFonts w:ascii="Palatino Linotype" w:hAnsi="Palatino Linotype"/>
-          <w:bCs/>
-          <w:sz w:val="20"/>
-          <w:szCs w:val="20"/>
-        </w:rPr>
-        <w:t xml:space="preserve"> </w:t>
-      </w:r>
-      <w:r>
-        <w:rPr>
-          <w:rFonts w:ascii="Palatino Linotype" w:hAnsi="Palatino Linotype"/>
-          <w:bCs/>
-          <w:sz w:val="20"/>
-          <w:szCs w:val="20"/>
-        </w:rPr>
-        <w:t xml:space="preserve"/>
+        <w:t xml:space="preserve"> was represented by John Celebrezze, Public Defender. </w:t>
       </w:r>
       <w:r>
         <w:rPr>
@@ -803,7 +788,24 @@
           <w:sz w:val="20"/>
           <w:szCs w:val="20"/>
         </w:rPr>
-        <w:t>The Court, finding that the Defendant entered the plea knowingly, intelligently, and voluntarily, accepted the plea and entered the following sentence:</w:t>
+        <w:t xml:space="preserve">The Court, finding that the Defendant entered the plea knowingly, intelligently, and voluntarily, accepted the plea and entered the following </w:t>
+      </w:r>
+      <w:proofErr w:type="gramStart"/>
+      <w:r>
+        <w:rPr>
+          <w:rFonts w:ascii="Palatino Linotype" w:hAnsi="Palatino Linotype"/>
+          <w:sz w:val="20"/>
+          <w:szCs w:val="20"/>
+        </w:rPr>
+        <w:t>sentence:</w:t>
+      </w:r>
+      <w:r>
+        <w:rPr>
+          <w:rFonts w:ascii="Palatino Linotype" w:hAnsi="Palatino Linotype"/>
+          <w:sz w:val="20"/>
+          <w:szCs w:val="20"/>
+        </w:rPr>
+        <w:t xml:space="preserve"/>
       </w:r>
       <w:r>
         <w:rPr>
@@ -816,6 +818,7 @@
     </w:p>
     <w:p>
       <w:pPr>
+        <w:jc w:val="both"/>
         <w:rPr>
           <w:rFonts w:ascii="Palatino Linotype" w:hAnsi="Palatino Linotype"/>
           <w:sz w:val="20"/>
@@ -831,7 +834,7 @@
         <w:tblLook w:val="04A0" w:firstRow="1" w:lastRow="0" w:firstColumn="1" w:lastColumn="0" w:noHBand="0" w:noVBand="1"/>
       </w:tblPr>
       <w:tblGrid>
-        <w:gridCol w:w="2345"/>
+        <w:gridCol w:w="2726"/>
         <w:gridCol w:w="2103"/>
         <w:gridCol w:w="3833"/>
       </w:tblGrid>
@@ -841,7 +844,7 @@
         </w:trPr>
         <w:tc>
           <w:tcPr>
-            <w:tcW w:w="1801" w:type="dxa"/>
+            <w:tcW w:w="2182" w:type="dxa"/>
           </w:tcPr>
           <w:p>
             <w:pPr>
@@ -903,6 +906,7 @@
                 <w:szCs w:val="20"/>
               </w:rPr>
             </w:pPr>
+            <w:proofErr w:type="gramStart"/>
             <w:r>
               <w:rPr>
                 <w:rFonts w:ascii="Palatino Linotype" w:hAnsi="Palatino Linotype"/>
@@ -911,6 +915,7 @@
                 <w:sz w:val="20"/>
                 <w:szCs w:val="20"/>
               </w:rPr>
+              <w:lastRenderedPageBreak/>
               <w:t xml:space="preserve">Illegal License Plates</w:t>
             </w:r>
           </w:p>
@@ -941,6 +946,7 @@
                 <w:szCs w:val="20"/>
               </w:rPr>
             </w:pPr>
+            <w:proofErr w:type="gramStart"/>
             <w:r>
               <w:rPr>
                 <w:rFonts w:ascii="Palatino Linotype" w:hAnsi="Palatino Linotype"/>
@@ -949,6 +955,7 @@
                 <w:sz w:val="20"/>
                 <w:szCs w:val="20"/>
               </w:rPr>
+              <w:lastRenderedPageBreak/>
               <w:t xml:space="preserve">Illegal License Plates</w:t>
             </w:r>
           </w:p>
@@ -960,7 +967,7 @@
         </w:trPr>
         <w:tc>
           <w:tcPr>
-            <w:tcW w:w="1801" w:type="dxa"/>
+            <w:tcW w:w="2182" w:type="dxa"/>
           </w:tcPr>
           <w:p>
             <w:pPr>
@@ -992,7 +999,6 @@
                 <w:sz w:val="20"/>
                 <w:szCs w:val="20"/>
               </w:rPr>
-              <w:lastRenderedPageBreak/>
               <w:t>Statute/Ord.</w:t>
             </w:r>
           </w:p>
@@ -1023,6 +1029,7 @@
                 <w:szCs w:val="20"/>
               </w:rPr>
             </w:pPr>
+            <w:proofErr w:type="gramStart"/>
             <w:r>
               <w:rPr>
                 <w:rFonts w:ascii="Palatino Linotype" w:hAnsi="Palatino Linotype"/>
@@ -1061,6 +1068,7 @@
                 <w:szCs w:val="20"/>
               </w:rPr>
             </w:pPr>
+            <w:proofErr w:type="gramStart"/>
             <w:r>
               <w:rPr>
                 <w:rFonts w:ascii="Palatino Linotype" w:hAnsi="Palatino Linotype"/>
@@ -1080,7 +1088,7 @@
         </w:trPr>
         <w:tc>
           <w:tcPr>
-            <w:tcW w:w="1801" w:type="dxa"/>
+            <w:tcW w:w="2182" w:type="dxa"/>
           </w:tcPr>
           <w:p>
             <w:pPr>
@@ -1142,6 +1150,7 @@
                 <w:szCs w:val="20"/>
               </w:rPr>
             </w:pPr>
+            <w:proofErr w:type="gramStart"/>
             <w:r>
               <w:rPr>
                 <w:rFonts w:ascii="Palatino Linotype" w:hAnsi="Palatino Linotype"/>
@@ -1180,6 +1189,7 @@
                 <w:szCs w:val="20"/>
               </w:rPr>
             </w:pPr>
+            <w:proofErr w:type="gramStart"/>
             <w:r>
               <w:rPr>
                 <w:rFonts w:ascii="Palatino Linotype" w:hAnsi="Palatino Linotype"/>
@@ -1199,7 +1209,7 @@
         </w:trPr>
         <w:tc>
           <w:tcPr>
-            <w:tcW w:w="1801" w:type="dxa"/>
+            <w:tcW w:w="2182" w:type="dxa"/>
           </w:tcPr>
           <w:p>
             <w:pPr>
@@ -1261,6 +1271,128 @@
                 <w:szCs w:val="20"/>
               </w:rPr>
             </w:pPr>
+            <w:proofErr w:type="gramStart"/>
+            <w:r>
+              <w:rPr>
+                <w:rFonts w:ascii="Palatino Linotype" w:hAnsi="Palatino Linotype"/>
+                <w:b/>
+                <w:bCs/>
+                <w:sz w:val="20"/>
+                <w:szCs w:val="20"/>
+              </w:rPr>
+              <w:t xml:space="preserve">No Contest</w:t>
+            </w:r>
+          </w:p>
+        </w:tc>
+        <w:tc>
+          <w:tcPr>
+            <w:tcW w:w="3289" w:type="dxa"/>
+          </w:tcPr>
+          <w:p>
+            <w:pPr>
+              <w:tabs>
+                <w:tab w:val="left" w:pos="-1080"/>
+                <w:tab w:val="left" w:pos="-720"/>
+                <w:tab w:val="left" w:pos="0"/>
+                <w:tab w:val="left" w:pos="720"/>
+                <w:tab w:val="left" w:pos="1440"/>
+                <w:tab w:val="left" w:pos="2160"/>
+                <w:tab w:val="left" w:pos="2880"/>
+                <w:tab w:val="left" w:pos="3600"/>
+                <w:tab w:val="left" w:pos="4320"/>
+                <w:tab w:val="left" w:pos="4680"/>
+              </w:tabs>
+              <w:rPr>
+                <w:rFonts w:ascii="Palatino Linotype" w:hAnsi="Palatino Linotype"/>
+                <w:b/>
+                <w:bCs/>
+                <w:sz w:val="20"/>
+                <w:szCs w:val="20"/>
+              </w:rPr>
+            </w:pPr>
+            <w:proofErr w:type="gramStart"/>
+            <w:r>
+              <w:rPr>
+                <w:rFonts w:ascii="Palatino Linotype" w:hAnsi="Palatino Linotype"/>
+                <w:b/>
+                <w:bCs/>
+                <w:sz w:val="20"/>
+                <w:szCs w:val="20"/>
+              </w:rPr>
+              <w:t xml:space="preserve">No Contest</w:t>
+            </w:r>
+          </w:p>
+        </w:tc>
+      </w:tr>
+      <w:tr>
+        <w:trPr>
+          <w:jc w:val="center"/>
+        </w:trPr>
+        <w:tc>
+          <w:tcPr>
+            <w:tcW w:w="2182" w:type="dxa"/>
+          </w:tcPr>
+          <w:p>
+            <w:pPr>
+              <w:tabs>
+                <w:tab w:val="left" w:pos="-1080"/>
+                <w:tab w:val="left" w:pos="-720"/>
+                <w:tab w:val="left" w:pos="0"/>
+                <w:tab w:val="left" w:pos="720"/>
+                <w:tab w:val="left" w:pos="1440"/>
+                <w:tab w:val="left" w:pos="2160"/>
+                <w:tab w:val="left" w:pos="2880"/>
+                <w:tab w:val="left" w:pos="3600"/>
+                <w:tab w:val="left" w:pos="4320"/>
+                <w:tab w:val="left" w:pos="4680"/>
+              </w:tabs>
+              <w:rPr>
+                <w:rFonts w:ascii="Palatino Linotype" w:hAnsi="Palatino Linotype"/>
+                <w:b/>
+                <w:bCs/>
+                <w:sz w:val="20"/>
+                <w:szCs w:val="20"/>
+              </w:rPr>
+            </w:pPr>
+            <w:r>
+              <w:rPr>
+                <w:rFonts w:ascii="Palatino Linotype" w:hAnsi="Palatino Linotype"/>
+                <w:b/>
+                <w:bCs/>
+                <w:sz w:val="20"/>
+                <w:szCs w:val="20"/>
+              </w:rPr>
+              <w:t>Finding</w:t>
+            </w:r>
+          </w:p>
+        </w:tc>
+        <w:tc>
+          <w:tcPr>
+            <w:tcW w:w="3289" w:type="dxa"/>
+          </w:tcPr>
+          <w:p>
+            <w:pPr>
+              <w:tabs>
+                <w:tab w:val="left" w:pos="-1080"/>
+                <w:tab w:val="left" w:pos="-720"/>
+                <w:tab w:val="left" w:pos="0"/>
+                <w:tab w:val="left" w:pos="720"/>
+                <w:tab w:val="left" w:pos="1440"/>
+                <w:tab w:val="left" w:pos="2160"/>
+                <w:tab w:val="left" w:pos="2880"/>
+                <w:tab w:val="left" w:pos="3600"/>
+                <w:tab w:val="left" w:pos="4320"/>
+                <w:tab w:val="left" w:pos="4680"/>
+              </w:tabs>
+              <w:rPr>
+                <w:rFonts w:ascii="Palatino Linotype" w:hAnsi="Palatino Linotype"/>
+                <w:b/>
+                <w:bCs/>
+                <w:sz w:val="20"/>
+                <w:szCs w:val="20"/>
+              </w:rPr>
+            </w:pPr>
+            <w:proofErr w:type="gramStart"/>
             <w:r>
               <w:rPr>
                 <w:rFonts w:ascii="Palatino Linotype" w:hAnsi="Palatino Linotype"/>
@@ -1299,6 +1431,7 @@
                 <w:szCs w:val="20"/>
               </w:rPr>
             </w:pPr>
+            <w:proofErr w:type="gramStart"/>
             <w:r>
               <w:rPr>
                 <w:rFonts w:ascii="Palatino Linotype" w:hAnsi="Palatino Linotype"/>
@@ -1318,126 +1451,7 @@
         </w:trPr>
         <w:tc>
           <w:tcPr>
-            <w:tcW w:w="1801" w:type="dxa"/>
-          </w:tcPr>
-          <w:p>
-            <w:pPr>
-              <w:tabs>
-                <w:tab w:val="left" w:pos="-1080"/>
-                <w:tab w:val="left" w:pos="-720"/>
-                <w:tab w:val="left" w:pos="0"/>
-                <w:tab w:val="left" w:pos="720"/>
-                <w:tab w:val="left" w:pos="1440"/>
-                <w:tab w:val="left" w:pos="2160"/>
-                <w:tab w:val="left" w:pos="2880"/>
-                <w:tab w:val="left" w:pos="3600"/>
-                <w:tab w:val="left" w:pos="4320"/>
-                <w:tab w:val="left" w:pos="4680"/>
-              </w:tabs>
-              <w:rPr>
-                <w:rFonts w:ascii="Palatino Linotype" w:hAnsi="Palatino Linotype"/>
-                <w:b/>
-                <w:bCs/>
-                <w:sz w:val="20"/>
-                <w:szCs w:val="20"/>
-              </w:rPr>
-            </w:pPr>
-            <w:r>
-              <w:rPr>
-                <w:rFonts w:ascii="Palatino Linotype" w:hAnsi="Palatino Linotype"/>
-                <w:b/>
-                <w:bCs/>
-                <w:sz w:val="20"/>
-                <w:szCs w:val="20"/>
-              </w:rPr>
-              <w:t>Finding</w:t>
-            </w:r>
-          </w:p>
-        </w:tc>
-        <w:tc>
-          <w:tcPr>
-            <w:tcW w:w="3289" w:type="dxa"/>
-          </w:tcPr>
-          <w:p>
-            <w:pPr>
-              <w:tabs>
-                <w:tab w:val="left" w:pos="-1080"/>
-                <w:tab w:val="left" w:pos="-720"/>
-                <w:tab w:val="left" w:pos="0"/>
-                <w:tab w:val="left" w:pos="720"/>
-                <w:tab w:val="left" w:pos="1440"/>
-                <w:tab w:val="left" w:pos="2160"/>
-                <w:tab w:val="left" w:pos="2880"/>
-                <w:tab w:val="left" w:pos="3600"/>
-                <w:tab w:val="left" w:pos="4320"/>
-                <w:tab w:val="left" w:pos="4680"/>
-              </w:tabs>
-              <w:rPr>
-                <w:rFonts w:ascii="Palatino Linotype" w:hAnsi="Palatino Linotype"/>
-                <w:b/>
-                <w:bCs/>
-                <w:sz w:val="20"/>
-                <w:szCs w:val="20"/>
-              </w:rPr>
-            </w:pPr>
-            <w:r>
-              <w:rPr>
-                <w:rFonts w:ascii="Palatino Linotype" w:hAnsi="Palatino Linotype"/>
-                <w:b/>
-                <w:bCs/>
-                <w:sz w:val="20"/>
-                <w:szCs w:val="20"/>
-              </w:rPr>
-              <w:t xml:space="preserve">Guilty</w:t>
-            </w:r>
-          </w:p>
-        </w:tc>
-        <w:tc>
-          <w:tcPr>
-            <w:tcW w:w="3289" w:type="dxa"/>
-          </w:tcPr>
-          <w:p>
-            <w:pPr>
-              <w:tabs>
-                <w:tab w:val="left" w:pos="-1080"/>
-                <w:tab w:val="left" w:pos="-720"/>
-                <w:tab w:val="left" w:pos="0"/>
-                <w:tab w:val="left" w:pos="720"/>
-                <w:tab w:val="left" w:pos="1440"/>
-                <w:tab w:val="left" w:pos="2160"/>
-                <w:tab w:val="left" w:pos="2880"/>
-                <w:tab w:val="left" w:pos="3600"/>
-                <w:tab w:val="left" w:pos="4320"/>
-                <w:tab w:val="left" w:pos="4680"/>
-              </w:tabs>
-              <w:rPr>
-                <w:rFonts w:ascii="Palatino Linotype" w:hAnsi="Palatino Linotype"/>
-                <w:b/>
-                <w:bCs/>
-                <w:sz w:val="20"/>
-                <w:szCs w:val="20"/>
-              </w:rPr>
-            </w:pPr>
-            <w:r>
-              <w:rPr>
-                <w:rFonts w:ascii="Palatino Linotype" w:hAnsi="Palatino Linotype"/>
-                <w:b/>
-                <w:bCs/>
-                <w:sz w:val="20"/>
-                <w:szCs w:val="20"/>
-              </w:rPr>
-              <w:t xml:space="preserve">Guilty</w:t>
-            </w:r>
-          </w:p>
-        </w:tc>
-      </w:tr>
-      <w:tr>
-        <w:trPr>
-          <w:jc w:val="center"/>
-        </w:trPr>
-        <w:tc>
-          <w:tcPr>
-            <w:tcW w:w="1801" w:type="dxa"/>
+            <w:tcW w:w="2182" w:type="dxa"/>
           </w:tcPr>
           <w:p>
             <w:pPr>
@@ -1499,6 +1513,7 @@
                 <w:szCs w:val="20"/>
               </w:rPr>
             </w:pPr>
+            <w:proofErr w:type="gramStart"/>
             <w:r>
               <w:rPr>
                 <w:rFonts w:ascii="Palatino Linotype" w:hAnsi="Palatino Linotype"/>
@@ -1537,6 +1552,7 @@
                 <w:szCs w:val="20"/>
               </w:rPr>
             </w:pPr>
+            <w:proofErr w:type="gramStart"/>
             <w:r>
               <w:rPr>
                 <w:rFonts w:ascii="Palatino Linotype" w:hAnsi="Palatino Linotype"/>
@@ -1556,7 +1572,7 @@
         </w:trPr>
         <w:tc>
           <w:tcPr>
-            <w:tcW w:w="1801" w:type="dxa"/>
+            <w:tcW w:w="2182" w:type="dxa"/>
           </w:tcPr>
           <w:p>
             <w:pPr>
@@ -1638,6 +1654,7 @@
                 <w:szCs w:val="20"/>
               </w:rPr>
             </w:pPr>
+            <w:proofErr w:type="gramStart"/>
             <w:r>
               <w:rPr>
                 <w:rFonts w:ascii="Palatino Linotype" w:hAnsi="Palatino Linotype"/>
@@ -1676,6 +1693,7 @@
                 <w:szCs w:val="20"/>
               </w:rPr>
             </w:pPr>
+            <w:proofErr w:type="gramStart"/>
             <w:r>
               <w:rPr>
                 <w:rFonts w:ascii="Palatino Linotype" w:hAnsi="Palatino Linotype"/>
@@ -1685,6 +1703,268 @@
                 <w:szCs w:val="20"/>
               </w:rPr>
               <w:t xml:space="preserve">$ 0</w:t>
+            </w:r>
+          </w:p>
+        </w:tc>
+      </w:tr>
+      <w:tr>
+        <w:trPr>
+          <w:jc w:val="center"/>
+        </w:trPr>
+        <w:tc>
+          <w:tcPr>
+            <w:tcW w:w="2182" w:type="dxa"/>
+          </w:tcPr>
+          <w:p>
+            <w:pPr>
+              <w:tabs>
+                <w:tab w:val="left" w:pos="-1080"/>
+                <w:tab w:val="left" w:pos="-720"/>
+                <w:tab w:val="left" w:pos="0"/>
+                <w:tab w:val="left" w:pos="720"/>
+                <w:tab w:val="left" w:pos="1440"/>
+                <w:tab w:val="left" w:pos="2160"/>
+                <w:tab w:val="left" w:pos="2880"/>
+                <w:tab w:val="left" w:pos="3600"/>
+                <w:tab w:val="left" w:pos="4320"/>
+                <w:tab w:val="left" w:pos="4680"/>
+              </w:tabs>
+              <w:rPr>
+                <w:rFonts w:ascii="Palatino Linotype" w:hAnsi="Palatino Linotype"/>
+                <w:b/>
+                <w:bCs/>
+                <w:sz w:val="20"/>
+                <w:szCs w:val="20"/>
+              </w:rPr>
+            </w:pPr>
+            <w:r>
+              <w:rPr>
+                <w:rFonts w:ascii="Palatino Linotype" w:hAnsi="Palatino Linotype"/>
+                <w:b/>
+                <w:bCs/>
+                <w:sz w:val="20"/>
+                <w:szCs w:val="20"/>
+              </w:rPr>
+              <w:t>Jail Days</w:t>
+            </w:r>
+          </w:p>
+        </w:tc>
+        <w:tc>
+          <w:tcPr>
+            <w:tcW w:w="3289" w:type="dxa"/>
+          </w:tcPr>
+          <w:p>
+            <w:pPr>
+              <w:tabs>
+                <w:tab w:val="left" w:pos="-1080"/>
+                <w:tab w:val="left" w:pos="-720"/>
+                <w:tab w:val="left" w:pos="0"/>
+                <w:tab w:val="left" w:pos="720"/>
+                <w:tab w:val="left" w:pos="1440"/>
+                <w:tab w:val="left" w:pos="2160"/>
+                <w:tab w:val="left" w:pos="2880"/>
+                <w:tab w:val="left" w:pos="3600"/>
+                <w:tab w:val="left" w:pos="4320"/>
+                <w:tab w:val="left" w:pos="4680"/>
+              </w:tabs>
+              <w:rPr>
+                <w:rFonts w:ascii="Palatino Linotype" w:hAnsi="Palatino Linotype"/>
+                <w:b/>
+                <w:bCs/>
+                <w:sz w:val="20"/>
+                <w:szCs w:val="20"/>
+              </w:rPr>
+            </w:pPr>
+            <w:proofErr w:type="gramStart"/>
+            <w:r>
+              <w:rPr>
+                <w:rFonts w:ascii="Palatino Linotype" w:hAnsi="Palatino Linotype"/>
+                <w:b/>
+                <w:bCs/>
+                <w:sz w:val="20"/>
+                <w:szCs w:val="20"/>
+              </w:rPr>
+              <w:t xml:space="preserve">None</w:t>
+            </w:r>
+          </w:p>
+        </w:tc>
+        <w:tc>
+          <w:tcPr>
+            <w:tcW w:w="3289" w:type="dxa"/>
+          </w:tcPr>
+          <w:p>
+            <w:pPr>
+              <w:tabs>
+                <w:tab w:val="left" w:pos="-1080"/>
+                <w:tab w:val="left" w:pos="-720"/>
+                <w:tab w:val="left" w:pos="0"/>
+                <w:tab w:val="left" w:pos="720"/>
+                <w:tab w:val="left" w:pos="1440"/>
+                <w:tab w:val="left" w:pos="2160"/>
+                <w:tab w:val="left" w:pos="2880"/>
+                <w:tab w:val="left" w:pos="3600"/>
+                <w:tab w:val="left" w:pos="4320"/>
+                <w:tab w:val="left" w:pos="4680"/>
+              </w:tabs>
+              <w:rPr>
+                <w:rFonts w:ascii="Palatino Linotype" w:hAnsi="Palatino Linotype"/>
+                <w:b/>
+                <w:bCs/>
+                <w:sz w:val="20"/>
+                <w:szCs w:val="20"/>
+              </w:rPr>
+            </w:pPr>
+            <w:proofErr w:type="gramStart"/>
+            <w:r>
+              <w:rPr>
+                <w:rFonts w:ascii="Palatino Linotype" w:hAnsi="Palatino Linotype"/>
+                <w:b/>
+                <w:bCs/>
+                <w:sz w:val="20"/>
+                <w:szCs w:val="20"/>
+              </w:rPr>
+              <w:t xml:space="preserve">None</w:t>
+            </w:r>
+          </w:p>
+        </w:tc>
+      </w:tr>
+      <w:tr>
+        <w:trPr>
+          <w:jc w:val="center"/>
+        </w:trPr>
+        <w:tc>
+          <w:tcPr>
+            <w:tcW w:w="2182" w:type="dxa"/>
+          </w:tcPr>
+          <w:p>
+            <w:pPr>
+              <w:tabs>
+                <w:tab w:val="left" w:pos="-1080"/>
+                <w:tab w:val="left" w:pos="-720"/>
+                <w:tab w:val="left" w:pos="0"/>
+                <w:tab w:val="left" w:pos="720"/>
+                <w:tab w:val="left" w:pos="1440"/>
+                <w:tab w:val="left" w:pos="2160"/>
+                <w:tab w:val="left" w:pos="2880"/>
+                <w:tab w:val="left" w:pos="3600"/>
+                <w:tab w:val="left" w:pos="4320"/>
+                <w:tab w:val="left" w:pos="4680"/>
+              </w:tabs>
+              <w:rPr>
+                <w:rFonts w:ascii="Palatino Linotype" w:hAnsi="Palatino Linotype"/>
+                <w:b/>
+                <w:bCs/>
+                <w:sz w:val="20"/>
+                <w:szCs w:val="20"/>
+              </w:rPr>
+            </w:pPr>
+            <w:r>
+              <w:rPr>
+                <w:rFonts w:ascii="Palatino Linotype" w:hAnsi="Palatino Linotype"/>
+                <w:b/>
+                <w:bCs/>
+                <w:sz w:val="20"/>
+                <w:szCs w:val="20"/>
+              </w:rPr>
+              <w:t>Jail Days</w:t>
+            </w:r>
+            <w:r>
+              <w:rPr>
+                <w:rFonts w:ascii="Palatino Linotype" w:hAnsi="Palatino Linotype"/>
+                <w:b/>
+                <w:bCs/>
+                <w:sz w:val="20"/>
+                <w:szCs w:val="20"/>
+              </w:rPr>
+              <w:t xml:space="preserve"> </w:t>
+            </w:r>
+            <w:r>
+              <w:rPr>
+                <w:rFonts w:ascii="Palatino Linotype" w:hAnsi="Palatino Linotype"/>
+                <w:b/>
+                <w:bCs/>
+                <w:sz w:val="20"/>
+                <w:szCs w:val="20"/>
+              </w:rPr>
+              <w:t>Suspended</w:t>
+            </w:r>
+          </w:p>
+        </w:tc>
+        <w:tc>
+          <w:tcPr>
+            <w:tcW w:w="3289" w:type="dxa"/>
+          </w:tcPr>
+          <w:p>
+            <w:pPr>
+              <w:tabs>
+                <w:tab w:val="left" w:pos="-1080"/>
+                <w:tab w:val="left" w:pos="-720"/>
+                <w:tab w:val="left" w:pos="0"/>
+                <w:tab w:val="left" w:pos="720"/>
+                <w:tab w:val="left" w:pos="1440"/>
+                <w:tab w:val="left" w:pos="2160"/>
+                <w:tab w:val="left" w:pos="2880"/>
+                <w:tab w:val="left" w:pos="3600"/>
+                <w:tab w:val="left" w:pos="4320"/>
+                <w:tab w:val="left" w:pos="4680"/>
+              </w:tabs>
+              <w:rPr>
+                <w:rFonts w:ascii="Palatino Linotype" w:hAnsi="Palatino Linotype"/>
+                <w:b/>
+                <w:bCs/>
+                <w:sz w:val="20"/>
+                <w:szCs w:val="20"/>
+              </w:rPr>
+            </w:pPr>
+            <w:proofErr w:type="gramStart"/>
+            <w:r>
+              <w:rPr>
+                <w:rFonts w:ascii="Palatino Linotype" w:hAnsi="Palatino Linotype"/>
+                <w:b/>
+                <w:bCs/>
+                <w:sz w:val="20"/>
+                <w:szCs w:val="20"/>
+              </w:rPr>
+              <w:t xml:space="preserve">None</w:t>
+            </w:r>
+          </w:p>
+        </w:tc>
+        <w:tc>
+          <w:tcPr>
+            <w:tcW w:w="3289" w:type="dxa"/>
+          </w:tcPr>
+          <w:p>
+            <w:pPr>
+              <w:tabs>
+                <w:tab w:val="left" w:pos="-1080"/>
+                <w:tab w:val="left" w:pos="-720"/>
+                <w:tab w:val="left" w:pos="0"/>
+                <w:tab w:val="left" w:pos="720"/>
+                <w:tab w:val="left" w:pos="1440"/>
+                <w:tab w:val="left" w:pos="2160"/>
+                <w:tab w:val="left" w:pos="2880"/>
+                <w:tab w:val="left" w:pos="3600"/>
+                <w:tab w:val="left" w:pos="4320"/>
+                <w:tab w:val="left" w:pos="4680"/>
+              </w:tabs>
+              <w:rPr>
+                <w:rFonts w:ascii="Palatino Linotype" w:hAnsi="Palatino Linotype"/>
+                <w:b/>
+                <w:bCs/>
+                <w:sz w:val="20"/>
+                <w:szCs w:val="20"/>
+              </w:rPr>
+            </w:pPr>
+            <w:proofErr w:type="gramStart"/>
+            <w:r>
+              <w:rPr>
+                <w:rFonts w:ascii="Palatino Linotype" w:hAnsi="Palatino Linotype"/>
+                <w:b/>
+                <w:bCs/>
+                <w:sz w:val="20"/>
+                <w:szCs w:val="20"/>
+              </w:rPr>
+              <w:t xml:space="preserve">None</w:t>
             </w:r>
           </w:p>
         </w:tc>
@@ -1692,12 +1972,880 @@
     </w:tbl>
     <w:p>
       <w:pPr>
+        <w:jc w:val="both"/>
+        <w:rPr>
+          <w:rFonts w:ascii="Palatino Linotype" w:hAnsi="Palatino Linotype"/>
+          <w:sz w:val="20"/>
+          <w:szCs w:val="20"/>
+        </w:rPr>
+      </w:pPr>
+      <w:r>
+        <w:rPr>
+          <w:rFonts w:ascii="Palatino Linotype" w:hAnsi="Palatino Linotype"/>
+          <w:sz w:val="20"/>
+          <w:szCs w:val="20"/>
+        </w:rPr>
+        <w:t xml:space="preserve"/>
+      </w:r>
+      <w:r>
+        <w:rPr>
+          <w:rFonts w:ascii="Palatino Linotype" w:hAnsi="Palatino Linotype"/>
+          <w:sz w:val="20"/>
+          <w:szCs w:val="20"/>
+        </w:rPr>
+        <w:t xml:space="preserve"/>
+      </w:r>
+      <w:r>
+        <w:rPr>
+          <w:rFonts w:ascii="Palatino Linotype" w:hAnsi="Palatino Linotype"/>
+          <w:sz w:val="20"/>
+          <w:szCs w:val="20"/>
+        </w:rPr>
+        <w:t xml:space="preserve"/>
+      </w:r>
+      <w:r>
+        <w:rPr>
+          <w:rFonts w:ascii="Palatino Linotype" w:hAnsi="Palatino Linotype"/>
+          <w:sz w:val="20"/>
+          <w:szCs w:val="20"/>
+        </w:rPr>
+        <w:t xml:space="preserve"/>
+      </w:r>
+      <w:r>
+        <w:rPr>
+          <w:rFonts w:ascii="Palatino Linotype" w:hAnsi="Palatino Linotype"/>
+          <w:sz w:val="20"/>
+          <w:szCs w:val="20"/>
+        </w:rPr>
+        <w:t xml:space="preserve"/>
+      </w:r>
+    </w:p>
+    <w:p>
+      <w:pPr>
+        <w:jc w:val="both"/>
+        <w:rPr>
+          <w:rFonts w:ascii="Palatino Linotype" w:hAnsi="Palatino Linotype"/>
+          <w:sz w:val="20"/>
+          <w:szCs w:val="20"/>
+        </w:rPr>
+      </w:pPr>
+      <w:r>
+        <w:rPr>
+          <w:rFonts w:ascii="Palatino Linotype" w:hAnsi="Palatino Linotype"/>
+          <w:b/>
+          <w:bCs/>
+          <w:sz w:val="20"/>
+          <w:szCs w:val="20"/>
+        </w:rPr>
+        <w:t xml:space="preserve">Fines and Costs.  </w:t>
+      </w:r>
+      <w:r>
+        <w:rPr>
+          <w:rFonts w:ascii="Palatino Linotype" w:hAnsi="Palatino Linotype"/>
+          <w:b/>
+          <w:bCs/>
+          <w:sz w:val="20"/>
+          <w:szCs w:val="20"/>
+        </w:rPr>
+        <w:t xml:space="preserve"/>
+      </w:r>
+      <w:r>
+        <w:rPr>
+          <w:rFonts w:ascii="Palatino Linotype" w:hAnsi="Palatino Linotype"/>
+          <w:bCs/>
+          <w:sz w:val="20"/>
+          <w:szCs w:val="20"/>
+          <w:u w:val="single"/>
+        </w:rPr>
+        <w:t xml:space="preserve">Court costs are assessed for the highest degree charge in this</w:t>
+      </w:r>
+      <w:r>
+        <w:rPr>
+          <w:rFonts w:ascii="Palatino Linotype" w:hAnsi="Palatino Linotype"/>
+          <w:bCs/>
+          <w:sz w:val="20"/>
+          <w:szCs w:val="20"/>
+          <w:u w:val="single"/>
+        </w:rPr>
+        <w:t xml:space="preserve"> case</w:t>
+      </w:r>
+      <w:r>
+        <w:rPr>
+          <w:rFonts w:ascii="Palatino Linotype" w:hAnsi="Palatino Linotype"/>
+          <w:bCs/>
+          <w:sz w:val="20"/>
+          <w:szCs w:val="20"/>
+        </w:rPr>
+        <w:t xml:space="preserve">. </w:t>
+      </w:r>
+      <w:r>
+        <w:rPr>
+          <w:rFonts w:ascii="Palatino Linotype" w:hAnsi="Palatino Linotype"/>
+          <w:sz w:val="20"/>
+          <w:szCs w:val="20"/>
+        </w:rPr>
+        <w:t xml:space="preserve"/>
+      </w:r>
+      <w:r>
+        <w:rPr>
+          <w:rFonts w:ascii="Palatino Linotype" w:hAnsi="Palatino Linotype"/>
+          <w:bCs/>
+          <w:sz w:val="20"/>
+          <w:szCs w:val="20"/>
+        </w:rPr>
+        <w:t xml:space="preserve"/>
+      </w:r>
+      <w:r>
+        <w:rPr>
+          <w:rFonts w:ascii="Palatino Linotype" w:hAnsi="Palatino Linotype"/>
+          <w:sz w:val="20"/>
+          <w:szCs w:val="20"/>
+        </w:rPr>
+        <w:t xml:space="preserve"/>
+      </w:r>
+      <w:r>
+        <w:rPr>
+          <w:rFonts w:ascii="Palatino Linotype" w:hAnsi="Palatino Linotype"/>
+          <w:sz w:val="20"/>
+          <w:szCs w:val="20"/>
+        </w:rPr>
+        <w:t xml:space="preserve">Having</w:t>
+      </w:r>
+      <w:r>
+        <w:rPr>
+          <w:rFonts w:ascii="Palatino Linotype" w:hAnsi="Palatino Linotype"/>
+          <w:sz w:val="20"/>
+          <w:szCs w:val="20"/>
+        </w:rPr>
+        <w:t xml:space="preserve"> been informed of the fines </w:t>
+      </w:r>
+      <w:r>
+        <w:rPr>
+          <w:rFonts w:ascii="Palatino Linotype" w:hAnsi="Palatino Linotype"/>
+          <w:b/>
+          <w:bCs/>
+          <w:sz w:val="20"/>
+          <w:szCs w:val="20"/>
+        </w:rPr>
+        <w:t xml:space="preserve"/>
+      </w:r>
+      <w:r>
+        <w:rPr>
+          <w:rFonts w:ascii="Palatino Linotype" w:hAnsi="Palatino Linotype"/>
+          <w:sz w:val="20"/>
+          <w:szCs w:val="20"/>
+        </w:rPr>
+        <w:t xml:space="preserve">and costs</w:t>
+      </w:r>
+      <w:r>
+        <w:rPr>
+          <w:rFonts w:ascii="Palatino Linotype" w:hAnsi="Palatino Linotype"/>
+          <w:sz w:val="20"/>
+          <w:szCs w:val="20"/>
+        </w:rPr>
+        <w:t xml:space="preserve"> </w:t>
+      </w:r>
+      <w:r>
+        <w:rPr>
+          <w:rFonts w:ascii="Palatino Linotype" w:hAnsi="Palatino Linotype"/>
+          <w:sz w:val="20"/>
+          <w:szCs w:val="20"/>
+        </w:rPr>
+        <w:t xml:space="preserve">owed, Defendant expressed an ability to pay </w:t>
+      </w:r>
+      <w:r>
+        <w:rPr>
+          <w:rFonts w:ascii="Palatino Linotype" w:hAnsi="Palatino Linotype"/>
+          <w:b/>
+          <w:bCs/>
+          <w:sz w:val="20"/>
+          <w:szCs w:val="20"/>
+        </w:rPr>
+        <w:t xml:space="preserve">forthwith</w:t>
+      </w:r>
+      <w:r>
+        <w:rPr>
+          <w:rFonts w:ascii="Palatino Linotype" w:hAnsi="Palatino Linotype"/>
+          <w:sz w:val="20"/>
+          <w:szCs w:val="20"/>
+        </w:rPr>
+        <w:t xml:space="preserve">. </w:t>
+      </w:r>
+      <w:bookmarkStart w:id="0" w:name="_Hlk94196527"/>
+      <w:r>
+        <w:rPr>
+          <w:rFonts w:ascii="Palatino Linotype" w:hAnsi="Palatino Linotype"/>
+          <w:sz w:val="20"/>
+          <w:szCs w:val="20"/>
+        </w:rPr>
+        <w:t xml:space="preserve">Absent further order, the Court finds Defendant is able and shall pay</w:t>
+      </w:r>
+      <w:r>
+        <w:rPr>
+          <w:rFonts w:ascii="Palatino Linotype" w:hAnsi="Palatino Linotype"/>
+          <w:sz w:val="20"/>
+          <w:szCs w:val="20"/>
+        </w:rPr>
+        <w:t xml:space="preserve"> the fines </w:t>
+      </w:r>
+      <w:r>
+        <w:rPr>
+          <w:rFonts w:ascii="Palatino Linotype" w:hAnsi="Palatino Linotype"/>
+          <w:b/>
+          <w:bCs/>
+          <w:sz w:val="20"/>
+          <w:szCs w:val="20"/>
+        </w:rPr>
+        <w:t xml:space="preserve"/>
+      </w:r>
+      <w:r>
+        <w:rPr>
+          <w:rFonts w:ascii="Palatino Linotype" w:hAnsi="Palatino Linotype"/>
+          <w:sz w:val="20"/>
+          <w:szCs w:val="20"/>
+        </w:rPr>
+        <w:t xml:space="preserve">and costs</w:t>
+      </w:r>
+      <w:r>
+        <w:rPr>
+          <w:rFonts w:ascii="Palatino Linotype" w:hAnsi="Palatino Linotype"/>
+          <w:sz w:val="20"/>
+          <w:szCs w:val="20"/>
+        </w:rPr>
+        <w:t xml:space="preserve"> </w:t>
+      </w:r>
+      <w:r>
+        <w:rPr>
+          <w:rFonts w:ascii="Palatino Linotype" w:hAnsi="Palatino Linotype"/>
+          <w:sz w:val="20"/>
+          <w:szCs w:val="20"/>
+        </w:rPr>
+        <w:t xml:space="preserve">in full by </w:t>
+      </w:r>
+      <w:bookmarkEnd w:id="0"/>
+      <w:r>
+        <w:rPr>
+          <w:rFonts w:ascii="Palatino Linotype" w:hAnsi="Palatino Linotype"/>
+          <w:b/>
+          <w:bCs/>
+          <w:sz w:val="20"/>
+          <w:szCs w:val="20"/>
+        </w:rPr>
+        <w:t xml:space="preserve">March 20, 2022</w:t>
+      </w:r>
+      <w:r>
+        <w:rPr>
+          <w:rFonts w:ascii="Palatino Linotype" w:hAnsi="Palatino Linotype"/>
+          <w:sz w:val="20"/>
+          <w:szCs w:val="20"/>
+        </w:rPr>
+        <w:t xml:space="preserve">.</w:t>
+      </w:r>
+      <w:r>
+        <w:rPr>
+          <w:rFonts w:ascii="Palatino Linotype" w:hAnsi="Palatino Linotype"/>
+          <w:sz w:val="20"/>
+          <w:szCs w:val="20"/>
+        </w:rPr>
+        <w:t xml:space="preserve"> </w:t>
+      </w:r>
+      <w:r>
+        <w:rPr>
+          <w:rFonts w:ascii="Palatino Linotype" w:hAnsi="Palatino Linotype"/>
+          <w:sz w:val="20"/>
+          <w:szCs w:val="20"/>
+        </w:rPr>
+        <w:t xml:space="preserve"/>
+      </w:r>
+      <w:r>
+        <w:rPr>
+          <w:rFonts w:ascii="Palatino Linotype" w:hAnsi="Palatino Linotype"/>
+          <w:sz w:val="20"/>
+          <w:szCs w:val="20"/>
+        </w:rPr>
+        <w:t xml:space="preserve"/>
+      </w:r>
+      <w:r>
+        <w:rPr>
+          <w:rFonts w:ascii="Palatino Linotype" w:hAnsi="Palatino Linotype"/>
+          <w:sz w:val="20"/>
+          <w:szCs w:val="20"/>
+        </w:rPr>
+        <w:t xml:space="preserve"/>
+      </w:r>
+      <w:r>
+        <w:rPr>
+          <w:rFonts w:ascii="Palatino Linotype" w:hAnsi="Palatino Linotype"/>
+          <w:sz w:val="20"/>
+          <w:szCs w:val="20"/>
+        </w:rPr>
+        <w:t xml:space="preserve"/>
+        <w:br/>
+        <w:t xml:space="preserve"/>
+      </w:r>
+    </w:p>
+    <w:p>
+      <w:pPr>
+        <w:jc w:val="both"/>
+        <w:rPr>
+          <w:rFonts w:ascii="Palatino Linotype" w:hAnsi="Palatino Linotype"/>
+          <w:sz w:val="20"/>
+          <w:szCs w:val="20"/>
+        </w:rPr>
+      </w:pPr>
+      <w:r>
+        <w:rPr>
+          <w:rFonts w:ascii="Palatino Linotype" w:hAnsi="Palatino Linotype"/>
+          <w:b/>
+          <w:bCs/>
+          <w:sz w:val="20"/>
+          <w:szCs w:val="20"/>
+        </w:rPr>
+        <w:t xml:space="preserve">Community Service.  </w:t>
+      </w:r>
+      <w:r>
+        <w:rPr>
+          <w:rFonts w:ascii="Palatino Linotype" w:hAnsi="Palatino Linotype"/>
+          <w:sz w:val="20"/>
+          <w:szCs w:val="20"/>
+        </w:rPr>
+        <w:t xml:space="preserve">Defendant </w:t>
+      </w:r>
+      <w:r>
+        <w:rPr>
+          <w:rFonts w:ascii="Palatino Linotype" w:hAnsi="Palatino Linotype"/>
+          <w:sz w:val="20"/>
+          <w:szCs w:val="20"/>
+        </w:rPr>
+        <w:t xml:space="preserve">shall </w:t>
+      </w:r>
+      <w:r>
+        <w:rPr>
+          <w:rFonts w:ascii="Palatino Linotype" w:hAnsi="Palatino Linotype"/>
+          <w:sz w:val="20"/>
+          <w:szCs w:val="20"/>
+        </w:rPr>
+        <w:t xml:space="preserve">complete </w:t>
+      </w:r>
+      <w:proofErr w:type="gramStart"/>
+      <w:r>
+        <w:rPr>
+          <w:rFonts w:ascii="Palatino Linotype" w:hAnsi="Palatino Linotype"/>
+          <w:sz w:val="20"/>
+          <w:szCs w:val="20"/>
+        </w:rPr>
+        <w:t xml:space="preserve"/>
+      </w:r>
+      <w:r>
+        <w:rPr>
+          <w:rFonts w:ascii="Palatino Linotype" w:hAnsi="Palatino Linotype"/>
+          <w:sz w:val="20"/>
+          <w:szCs w:val="20"/>
+        </w:rPr>
+        <w:t xml:space="preserve"> hours of community service within </w:t>
+      </w:r>
+      <w:r>
+        <w:rPr>
+          <w:rFonts w:ascii="Palatino Linotype" w:hAnsi="Palatino Linotype"/>
+          <w:sz w:val="20"/>
+          <w:szCs w:val="20"/>
+        </w:rPr>
+        <w:t xml:space="preserve">30</w:t>
+      </w:r>
+      <w:r>
+        <w:rPr>
+          <w:rFonts w:ascii="Palatino Linotype" w:hAnsi="Palatino Linotype"/>
+          <w:sz w:val="20"/>
+          <w:szCs w:val="20"/>
+        </w:rPr>
+        <w:t xml:space="preserve"> days. Defendant shall show proof of completion of all completed hours to the Office of Community Control on or before </w:t>
+      </w:r>
+      <w:proofErr w:type="gramStart"/>
+      <w:r>
+        <w:rPr>
+          <w:rFonts w:ascii="Palatino Linotype" w:hAnsi="Palatino Linotype"/>
+          <w:sz w:val="20"/>
+          <w:szCs w:val="20"/>
+        </w:rPr>
+        <w:t xml:space="preserve">March 20, 2022</w:t>
+      </w:r>
+      <w:r>
+        <w:rPr>
+          <w:rFonts w:ascii="Palatino Linotype" w:hAnsi="Palatino Linotype"/>
+          <w:sz w:val="20"/>
+          <w:szCs w:val="20"/>
+        </w:rPr>
+        <w:t xml:space="preserve">.  </w:t>
+      </w:r>
+      <w:r>
+        <w:rPr>
+          <w:rFonts w:ascii="Palatino Linotype" w:hAnsi="Palatino Linotype"/>
+          <w:sz w:val="20"/>
+          <w:szCs w:val="20"/>
+        </w:rPr>
+        <w:t xml:space="preserve"/>
+      </w:r>
+      <w:r>
+        <w:rPr>
+          <w:rFonts w:ascii="Palatino Linotype" w:hAnsi="Palatino Linotype"/>
+          <w:sz w:val="20"/>
+          <w:szCs w:val="20"/>
+        </w:rPr>
+        <w:t xml:space="preserve"/>
+      </w:r>
+      <w:r>
+        <w:rPr>
+          <w:rFonts w:ascii="Palatino Linotype" w:hAnsi="Palatino Linotype"/>
+          <w:sz w:val="20"/>
+          <w:szCs w:val="20"/>
+        </w:rPr>
+        <w:t xml:space="preserve"/>
+        <w:br/>
+        <w:t xml:space="preserve"/>
+      </w:r>
+    </w:p>
+    <w:p>
+      <w:pPr>
+        <w:jc w:val="both"/>
+        <w:rPr>
+          <w:rFonts w:ascii="Palatino Linotype" w:hAnsi="Palatino Linotype"/>
+          <w:sz w:val="20"/>
+          <w:szCs w:val="20"/>
+        </w:rPr>
+      </w:pPr>
+      <w:r>
+        <w:rPr>
+          <w:rFonts w:ascii="Palatino Linotype" w:hAnsi="Palatino Linotype"/>
+          <w:b/>
+          <w:bCs/>
+          <w:sz w:val="20"/>
+          <w:szCs w:val="20"/>
+        </w:rPr>
+        <w:t xml:space="preserve">Proof of Financial Responsibility.  </w:t>
+      </w:r>
+      <w:r>
+        <w:rPr>
+          <w:rFonts w:ascii="Palatino Linotype" w:hAnsi="Palatino Linotype"/>
+          <w:bCs/>
+          <w:sz w:val="20"/>
+          <w:szCs w:val="20"/>
+        </w:rPr>
+        <w:t xml:space="preserve"> </w:t>
+      </w:r>
+      <w:r>
+        <w:rPr>
+          <w:rFonts w:ascii="Palatino Linotype" w:hAnsi="Palatino Linotype"/>
+          <w:sz w:val="20"/>
+          <w:szCs w:val="20"/>
+        </w:rPr>
+        <w:t xml:space="preserve">The Defendant showed the Court proof of responsibility during the proceeding.</w:t>
+      </w:r>
+      <w:r>
+        <w:rPr>
+          <w:rFonts w:ascii="Palatino Linotype" w:hAnsi="Palatino Linotype"/>
+          <w:bCs/>
+          <w:sz w:val="20"/>
+          <w:szCs w:val="20"/>
+        </w:rPr>
+        <w:t xml:space="preserve"/>
+      </w:r>
+      <w:r>
+        <w:rPr>
+          <w:rFonts w:ascii="Palatino Linotype" w:hAnsi="Palatino Linotype"/>
+          <w:sz w:val="20"/>
+          <w:szCs w:val="20"/>
+        </w:rPr>
+        <w:t xml:space="preserve"/>
+      </w:r>
+      <w:r>
+        <w:rPr>
+          <w:rFonts w:ascii="Palatino Linotype" w:hAnsi="Palatino Linotype"/>
+          <w:sz w:val="20"/>
+          <w:szCs w:val="20"/>
+        </w:rPr>
+        <w:t xml:space="preserve"/>
+      </w:r>
+      <w:r>
+        <w:rPr>
+          <w:rFonts w:ascii="Palatino Linotype" w:hAnsi="Palatino Linotype"/>
+          <w:sz w:val="20"/>
+          <w:szCs w:val="20"/>
+        </w:rPr>
+        <w:t xml:space="preserve"/>
+      </w:r>
+      <w:r>
+        <w:rPr>
+          <w:rFonts w:ascii="Palatino Linotype" w:hAnsi="Palatino Linotype"/>
+          <w:sz w:val="20"/>
+          <w:szCs w:val="20"/>
+        </w:rPr>
+        <w:t xml:space="preserve"/>
+        <w:br/>
+        <w:t xml:space="preserve"/>
+      </w:r>
+    </w:p>
+    <w:p>
+      <w:pPr>
+        <w:jc w:val="both"/>
+        <w:rPr>
+          <w:rFonts w:ascii="Palatino Linotype" w:hAnsi="Palatino Linotype"/>
+          <w:sz w:val="20"/>
+          <w:szCs w:val="20"/>
+        </w:rPr>
+      </w:pPr>
+      <w:r>
+        <w:rPr>
+          <w:rFonts w:ascii="Palatino Linotype" w:hAnsi="Palatino Linotype"/>
+          <w:b/>
+          <w:sz w:val="20"/>
+          <w:szCs w:val="20"/>
+        </w:rPr>
+        <w:t xml:space="preserve">License Suspension.</w:t>
+      </w:r>
+      <w:r>
+        <w:rPr>
+          <w:rFonts w:ascii="Palatino Linotype" w:hAnsi="Palatino Linotype"/>
+          <w:b/>
+          <w:sz w:val="20"/>
+          <w:szCs w:val="20"/>
+        </w:rPr>
+        <w:t xml:space="preserve"> </w:t>
+      </w:r>
+      <w:r>
+        <w:rPr>
+          <w:rFonts w:ascii="Palatino Linotype" w:hAnsi="Palatino Linotype"/>
+          <w:b/>
+          <w:sz w:val="20"/>
+          <w:szCs w:val="20"/>
+        </w:rPr>
+        <w:t xml:space="preserve"> </w:t>
+      </w:r>
+      <w:r>
+        <w:rPr>
+          <w:rFonts w:ascii="Palatino Linotype" w:hAnsi="Palatino Linotype"/>
+          <w:sz w:val="20"/>
+          <w:szCs w:val="20"/>
+        </w:rPr>
+        <w:t xml:space="preserve">Defendant’s </w:t>
+      </w:r>
+      <w:proofErr w:type="gramStart"/>
+      <w:r>
+        <w:rPr>
+          <w:rFonts w:ascii="Palatino Linotype" w:hAnsi="Palatino Linotype"/>
+          <w:sz w:val="20"/>
+          <w:szCs w:val="20"/>
+        </w:rPr>
+        <w:t xml:space="preserve">driving</w:t>
+      </w:r>
+      <w:r>
+        <w:rPr>
+          <w:rFonts w:ascii="Palatino Linotype" w:hAnsi="Palatino Linotype"/>
+          <w:sz w:val="20"/>
+          <w:szCs w:val="20"/>
+        </w:rPr>
+        <w:t xml:space="preserve"> license is suspended from March 20, 2022</w:t>
+      </w:r>
+      <w:r>
+        <w:rPr>
+          <w:rFonts w:ascii="Palatino Linotype" w:hAnsi="Palatino Linotype"/>
+          <w:sz w:val="20"/>
+          <w:szCs w:val="20"/>
+        </w:rPr>
+        <w:t xml:space="preserve">,</w:t>
+      </w:r>
+      <w:r>
+        <w:rPr>
+          <w:rFonts w:ascii="Palatino Linotype" w:hAnsi="Palatino Linotype"/>
+          <w:sz w:val="20"/>
+          <w:szCs w:val="20"/>
+        </w:rPr>
+        <w:t xml:space="preserve"> for a term of .</w:t>
+      </w:r>
+      <w:r>
+        <w:rPr>
+          <w:rFonts w:ascii="Palatino Linotype" w:hAnsi="Palatino Linotype"/>
+          <w:sz w:val="20"/>
+          <w:szCs w:val="20"/>
+        </w:rPr>
+        <w:t xml:space="preserve"> </w:t>
+      </w:r>
+      <w:r>
+        <w:rPr>
+          <w:rFonts w:ascii="Palatino Linotype" w:hAnsi="Palatino Linotype"/>
+          <w:sz w:val="20"/>
+          <w:szCs w:val="20"/>
+        </w:rPr>
+        <w:t xml:space="preserve"/>
+      </w:r>
+      <w:r>
+        <w:rPr>
+          <w:rFonts w:ascii="Palatino Linotype" w:hAnsi="Palatino Linotype"/>
+          <w:sz w:val="20"/>
+          <w:szCs w:val="20"/>
+        </w:rPr>
+        <w:t xml:space="preserve"/>
+      </w:r>
+      <w:r>
+        <w:rPr>
+          <w:rFonts w:ascii="Palatino Linotype" w:hAnsi="Palatino Linotype"/>
+          <w:sz w:val="20"/>
+          <w:szCs w:val="20"/>
+        </w:rPr>
+        <w:t xml:space="preserve"/>
+      </w:r>
+      <w:r>
+        <w:rPr>
+          <w:rFonts w:ascii="Palatino Linotype" w:hAnsi="Palatino Linotype"/>
+          <w:sz w:val="20"/>
+          <w:szCs w:val="20"/>
+        </w:rPr>
+        <w:t xml:space="preserve"/>
+      </w:r>
+      <w:r>
+        <w:rPr>
+          <w:rFonts w:ascii="Palatino Linotype" w:hAnsi="Palatino Linotype"/>
+          <w:sz w:val="20"/>
+          <w:szCs w:val="20"/>
+        </w:rPr>
+        <w:t xml:space="preserve"/>
+      </w:r>
+      <w:r>
+        <w:rPr>
+          <w:rFonts w:ascii="Palatino Linotype" w:hAnsi="Palatino Linotype"/>
+          <w:sz w:val="20"/>
+          <w:szCs w:val="20"/>
+        </w:rPr>
+        <w:t xml:space="preserve"/>
+        <w:br/>
+        <w:t xml:space="preserve"/>
+      </w:r>
+    </w:p>
+    <w:p>
+      <w:pPr>
+        <w:jc w:val="both"/>
+        <w:rPr>
+          <w:rFonts w:ascii="Palatino Linotype" w:hAnsi="Palatino Linotype"/>
+          <w:sz w:val="20"/>
+          <w:szCs w:val="20"/>
+        </w:rPr>
+      </w:pPr>
+      <w:r>
+        <w:rPr>
+          <w:rFonts w:ascii="Palatino Linotype" w:hAnsi="Palatino Linotype"/>
+          <w:b/>
+          <w:sz w:val="20"/>
+          <w:szCs w:val="20"/>
+        </w:rPr>
+        <w:t>Vehicle Impoundment/Immobilization.</w:t>
+      </w:r>
+      <w:r>
+        <w:rPr>
+          <w:rFonts w:ascii="Palatino Linotype" w:hAnsi="Palatino Linotype"/>
+          <w:b/>
+          <w:sz w:val="20"/>
+          <w:szCs w:val="20"/>
+        </w:rPr>
+        <w:t xml:space="preserve"> </w:t>
+      </w:r>
+      <w:r>
+        <w:rPr>
+          <w:rFonts w:ascii="Palatino Linotype" w:hAnsi="Palatino Linotype"/>
+          <w:sz w:val="20"/>
+          <w:szCs w:val="20"/>
+        </w:rPr>
+        <w:t xml:space="preserve"> </w:t>
+      </w:r>
+      <w:r>
+        <w:rPr>
+          <w:rFonts w:ascii="Palatino Linotype" w:hAnsi="Palatino Linotype"/>
+          <w:bCs/>
+          <w:sz w:val="20"/>
+          <w:szCs w:val="20"/>
+        </w:rPr>
+        <w:t xml:space="preserve">The defendant’s</w:t>
+      </w:r>
+      <w:r>
+        <w:rPr>
+          <w:rFonts w:ascii="Palatino Linotype" w:hAnsi="Palatino Linotype"/>
+          <w:bCs/>
+          <w:sz w:val="20"/>
+          <w:szCs w:val="20"/>
+        </w:rPr>
+        <w:t xml:space="preserve"> </w:t>
+      </w:r>
+      <w:proofErr w:type="gramStart"/>
+      <w:r>
+        <w:rPr>
+          <w:rFonts w:ascii="Palatino Linotype" w:hAnsi="Palatino Linotype"/>
+          <w:bCs/>
+          <w:sz w:val="20"/>
+          <w:szCs w:val="20"/>
+        </w:rPr>
+        <w:t xml:space="preserve">, license plate </w:t>
+      </w:r>
+      <w:r>
+        <w:rPr>
+          <w:rFonts w:ascii="Palatino Linotype" w:hAnsi="Palatino Linotype"/>
+          <w:bCs/>
+          <w:sz w:val="20"/>
+          <w:szCs w:val="20"/>
+        </w:rPr>
+        <w:t xml:space="preserve">, </w:t>
+      </w:r>
+      <w:r>
+        <w:rPr>
+          <w:rFonts w:ascii="Palatino Linotype" w:hAnsi="Palatino Linotype"/>
+          <w:bCs/>
+          <w:sz w:val="20"/>
+          <w:szCs w:val="20"/>
+        </w:rPr>
+        <w:t xml:space="preserve">shall have its vehicle ID tags seized and sent to the BMV for a period of . </w:t>
+      </w:r>
+      <w:r>
+        <w:rPr>
+          <w:rFonts w:ascii="Palatino Linotype" w:hAnsi="Palatino Linotype"/>
+          <w:sz w:val="20"/>
+          <w:szCs w:val="20"/>
+        </w:rPr>
+        <w:t xml:space="preserve"/>
+      </w:r>
+      <w:r>
+        <w:rPr>
+          <w:rFonts w:ascii="Palatino Linotype" w:hAnsi="Palatino Linotype"/>
+          <w:sz w:val="20"/>
+          <w:szCs w:val="20"/>
+        </w:rPr>
+        <w:t xml:space="preserve"/>
+      </w:r>
+      <w:r>
+        <w:rPr>
+          <w:rFonts w:ascii="Palatino Linotype" w:hAnsi="Palatino Linotype"/>
+          <w:sz w:val="20"/>
+          <w:szCs w:val="20"/>
+        </w:rPr>
+        <w:t xml:space="preserve"/>
+        <w:br/>
+        <w:t xml:space="preserve"/>
+      </w:r>
+    </w:p>
+    <w:p>
+      <w:pPr>
+        <w:jc w:val="both"/>
+        <w:rPr>
+          <w:rFonts w:ascii="Palatino Linotype" w:hAnsi="Palatino Linotype"/>
+          <w:b/>
+          <w:sz w:val="20"/>
+          <w:szCs w:val="20"/>
+        </w:rPr>
+      </w:pPr>
+      <w:r>
+        <w:rPr>
+          <w:rFonts w:ascii="Palatino Linotype" w:hAnsi="Palatino Linotype"/>
+          <w:b/>
+          <w:sz w:val="20"/>
+          <w:szCs w:val="20"/>
+        </w:rPr>
+        <w:t>Community Control</w:t>
+      </w:r>
+      <w:r>
+        <w:rPr>
+          <w:rFonts w:ascii="Palatino Linotype" w:hAnsi="Palatino Linotype"/>
+          <w:b/>
+          <w:sz w:val="20"/>
+          <w:szCs w:val="20"/>
+        </w:rPr>
+        <w:t xml:space="preserve">.</w:t>
+      </w:r>
+      <w:r>
+        <w:rPr>
+          <w:rFonts w:ascii="Palatino Linotype" w:hAnsi="Palatino Linotype"/>
+          <w:b/>
+          <w:sz w:val="20"/>
+          <w:szCs w:val="20"/>
+        </w:rPr>
+        <w:t xml:space="preserve">  </w:t>
+      </w:r>
+      <w:r>
+        <w:rPr>
+          <w:rFonts w:ascii="Palatino Linotype" w:hAnsi="Palatino Linotype"/>
+          <w:sz w:val="20"/>
+          <w:szCs w:val="20"/>
+        </w:rPr>
+        <w:t xml:space="preserve">For a period of </w:t>
+      </w:r>
+      <w:proofErr w:type="gramStart"/>
+      <w:r>
+        <w:rPr>
+          <w:rFonts w:ascii="Palatino Linotype" w:hAnsi="Palatino Linotype"/>
+          <w:b/>
+          <w:sz w:val="20"/>
+          <w:szCs w:val="20"/>
+          <w:u w:val="single"/>
+        </w:rPr>
+        <w:t xml:space="preserve">1 year</w:t>
+      </w:r>
+      <w:r>
+        <w:rPr>
+          <w:rFonts w:ascii="Palatino Linotype" w:hAnsi="Palatino Linotype"/>
+          <w:sz w:val="20"/>
+          <w:szCs w:val="20"/>
+        </w:rPr>
+        <w:t xml:space="preserve">, Defendant shall be under </w:t>
+      </w:r>
+      <w:r>
+        <w:rPr>
+          <w:rFonts w:ascii="Palatino Linotype" w:hAnsi="Palatino Linotype"/>
+          <w:b/>
+          <w:sz w:val="20"/>
+          <w:szCs w:val="20"/>
+          <w:u w:val="single"/>
+        </w:rPr>
+        <w:t xml:space="preserve">basic</w:t>
+      </w:r>
+      <w:r>
+        <w:rPr>
+          <w:rFonts w:ascii="Palatino Linotype" w:hAnsi="Palatino Linotype"/>
+          <w:b/>
+          <w:sz w:val="20"/>
+          <w:szCs w:val="20"/>
+          <w:u w:val="single"/>
+        </w:rPr>
+        <w:t xml:space="preserve"> </w:t>
+      </w:r>
+      <w:r>
+        <w:rPr>
+          <w:rFonts w:ascii="Palatino Linotype" w:hAnsi="Palatino Linotype"/>
+          <w:b/>
+          <w:sz w:val="20"/>
+          <w:szCs w:val="20"/>
+          <w:u w:val="single"/>
+        </w:rPr>
+        <w:t>supervision</w:t>
+      </w:r>
+      <w:r>
+        <w:rPr>
+          <w:rFonts w:ascii="Palatino Linotype" w:hAnsi="Palatino Linotype"/>
+          <w:sz w:val="20"/>
+          <w:szCs w:val="20"/>
+        </w:rPr>
+        <w:t xml:space="preserve"> </w:t>
+      </w:r>
+      <w:r>
+        <w:rPr>
+          <w:rFonts w:ascii="Palatino Linotype" w:hAnsi="Palatino Linotype"/>
+          <w:sz w:val="20"/>
+          <w:szCs w:val="20"/>
+        </w:rPr>
+        <w:t>with the Office of Community Control.  The Court advised Defendant that as a result of any failure to comply with the terms of community control, the Court may impose a longer term of community control up to a total of 5 years; impose a definite jail term to include any days stayed or otherwise authorized by law; and/or otherwise modify the terms of community control set forth below.</w:t>
+      </w:r>
+    </w:p>
+    <w:p>
+      <w:pPr>
         <w:spacing w:line="276" w:lineRule="auto"/>
         <w:jc w:val="both"/>
         <w:rPr>
           <w:rFonts w:ascii="Palatino Linotype" w:hAnsi="Palatino Linotype"/>
           <w:b/>
-          <w:bCs/>
           <w:sz w:val="20"/>
           <w:szCs w:val="20"/>
         </w:rPr>
@@ -1715,14 +2863,213 @@
       <w:r>
         <w:rPr>
           <w:rFonts w:ascii="Palatino Linotype" w:hAnsi="Palatino Linotype"/>
+          <w:sz w:val="20"/>
+          <w:szCs w:val="20"/>
+        </w:rPr>
+        <w:t xml:space="preserve">While subject to </w:t>
+      </w:r>
+      <w:r>
+        <w:rPr>
+          <w:rFonts w:ascii="Palatino Linotype" w:hAnsi="Palatino Linotype"/>
+          <w:sz w:val="20"/>
+          <w:szCs w:val="20"/>
+        </w:rPr>
+        <w:t xml:space="preserve">community control, Defendant shall: </w:t>
+      </w:r>
+    </w:p>
+    <w:p>
+      <w:pPr>
+        <w:jc w:val="both"/>
+        <w:rPr>
+          <w:rFonts w:ascii="Palatino Linotype" w:hAnsi="Palatino Linotype"/>
+          <w:sz w:val="20"/>
+          <w:szCs w:val="20"/>
+        </w:rPr>
+      </w:pPr>
+    </w:p>
+    <w:p>
+      <w:pPr>
+        <w:ind w:firstLine="419"/>
+        <w:jc w:val="both"/>
+        <w:rPr>
+          <w:rFonts w:ascii="Palatino Linotype" w:hAnsi="Palatino Linotype"/>
+          <w:sz w:val="20"/>
+          <w:szCs w:val="20"/>
+          <w:u w:val="single"/>
+        </w:rPr>
+      </w:pPr>
+      <w:r>
+        <w:rPr>
+          <w:rFonts w:ascii="Palatino Linotype" w:hAnsi="Palatino Linotype"/>
+          <w:sz w:val="20"/>
+          <w:szCs w:val="20"/>
+          <w:u w:val="single"/>
+        </w:rPr>
+        <w:t>General Terms</w:t>
+      </w:r>
+    </w:p>
+    <w:p>
+      <w:pPr>
+        <w:pStyle w:val="ListParagraph"/>
+        <w:widowControl/>
+        <w:numPr>
+          <w:ilvl w:val="0"/>
+          <w:numId w:val="2"/>
+        </w:numPr>
+        <w:autoSpaceDE/>
+        <w:autoSpaceDN/>
+        <w:adjustRightInd/>
+        <w:jc w:val="both"/>
+        <w:rPr>
+          <w:rFonts w:ascii="Palatino Linotype" w:hAnsi="Palatino Linotype"/>
+          <w:sz w:val="20"/>
+          <w:szCs w:val="20"/>
+        </w:rPr>
+      </w:pPr>
+      <w:r>
+        <w:rPr>
+          <w:rFonts w:ascii="Palatino Linotype" w:hAnsi="Palatino Linotype"/>
+          <w:sz w:val="20"/>
+          <w:szCs w:val="20"/>
+        </w:rPr>
+        <w:t>Report forthwith to the Office of Community Control.</w:t>
+      </w:r>
+    </w:p>
+    <w:p>
+      <w:pPr>
+        <w:pStyle w:val="ListParagraph"/>
+        <w:widowControl/>
+        <w:numPr>
+          <w:ilvl w:val="0"/>
+          <w:numId w:val="2"/>
+        </w:numPr>
+        <w:autoSpaceDE/>
+        <w:autoSpaceDN/>
+        <w:adjustRightInd/>
+        <w:jc w:val="both"/>
+        <w:rPr>
+          <w:rFonts w:ascii="Palatino Linotype" w:hAnsi="Palatino Linotype"/>
+          <w:sz w:val="20"/>
+          <w:szCs w:val="20"/>
+        </w:rPr>
+      </w:pPr>
+      <w:r>
+        <w:rPr>
+          <w:rFonts w:ascii="Palatino Linotype" w:hAnsi="Palatino Linotype"/>
+          <w:sz w:val="20"/>
+          <w:szCs w:val="20"/>
+        </w:rPr>
+        <w:t>Abide by the law, comply with the community control</w:t>
+      </w:r>
+      <w:r>
+        <w:rPr>
+          <w:rFonts w:ascii="Palatino Linotype" w:hAnsi="Palatino Linotype"/>
+          <w:sz w:val="20"/>
+          <w:szCs w:val="20"/>
+        </w:rPr>
+        <w:t xml:space="preserve"> terms set by the Office of Community Control</w:t>
+      </w:r>
+      <w:r>
+        <w:rPr>
+          <w:rFonts w:ascii="Palatino Linotype" w:hAnsi="Palatino Linotype"/>
+          <w:sz w:val="20"/>
+          <w:szCs w:val="20"/>
+        </w:rPr>
+        <w:t xml:space="preserve">, and not leave the state without the permission of the Court and/or </w:t>
+      </w:r>
+      <w:r>
+        <w:rPr>
+          <w:rFonts w:ascii="Palatino Linotype" w:hAnsi="Palatino Linotype"/>
+          <w:sz w:val="20"/>
+          <w:szCs w:val="20"/>
+        </w:rPr>
+        <w:t>the Office of Community Control</w:t>
+      </w:r>
+      <w:r>
+        <w:rPr>
+          <w:rFonts w:ascii="Palatino Linotype" w:hAnsi="Palatino Linotype"/>
+          <w:sz w:val="20"/>
+          <w:szCs w:val="20"/>
+        </w:rPr>
+        <w:t>.</w:t>
+      </w:r>
+    </w:p>
+    <w:p>
+      <w:pPr>
+        <w:pStyle w:val="ListParagraph"/>
+        <w:widowControl/>
+        <w:numPr>
+          <w:ilvl w:val="0"/>
+          <w:numId w:val="2"/>
+        </w:numPr>
+        <w:autoSpaceDE/>
+        <w:autoSpaceDN/>
+        <w:adjustRightInd/>
+        <w:jc w:val="both"/>
+        <w:rPr>
+          <w:rFonts w:ascii="Palatino Linotype" w:hAnsi="Palatino Linotype"/>
+          <w:sz w:val="20"/>
+          <w:szCs w:val="20"/>
+        </w:rPr>
+      </w:pPr>
+      <w:r>
+        <w:rPr>
+          <w:rFonts w:ascii="Palatino Linotype" w:hAnsi="Palatino Linotype"/>
+          <w:sz w:val="20"/>
+          <w:szCs w:val="20"/>
+        </w:rPr>
+        <w:t xml:space="preserve">Pay probation fees monthly.  </w:t>
+      </w:r>
+    </w:p>
+    <w:p>
+      <w:pPr>
+        <w:pStyle w:val="ListParagraph"/>
+        <w:widowControl/>
+        <w:numPr>
+          <w:ilvl w:val="0"/>
+          <w:numId w:val="2"/>
+        </w:numPr>
+        <w:autoSpaceDE/>
+        <w:autoSpaceDN/>
+        <w:adjustRightInd/>
+        <w:jc w:val="both"/>
+        <w:rPr>
+          <w:rFonts w:ascii="Palatino Linotype" w:hAnsi="Palatino Linotype"/>
           <w:b/>
           <w:bCs/>
           <w:sz w:val="20"/>
           <w:szCs w:val="20"/>
         </w:rPr>
-        <w:t xml:space="preserve">Fines and Costs.  </w:t>
-      </w:r>
-      <w:r>
+      </w:pPr>
+      <w:r>
+        <w:rPr>
+          <w:rFonts w:ascii="Palatino Linotype" w:hAnsi="Palatino Linotype"/>
+          <w:sz w:val="20"/>
+          <w:szCs w:val="20"/>
+        </w:rPr>
+        <w:t>Make all reasonable effort to obtain and maintain employment.  Defendant shall report any change in employment status immediately.</w:t>
+      </w:r>
+      <w:r>
+        <w:rPr>
+          <w:rFonts w:ascii="Palatino Linotype" w:hAnsi="Palatino Linotype"/>
+          <w:sz w:val="20"/>
+          <w:szCs w:val="20"/>
+        </w:rPr>
+        <w:t xml:space="preserve"> </w:t>
+      </w:r>
+    </w:p>
+    <w:p>
+      <w:pPr>
+        <w:pStyle w:val="ListParagraph"/>
+        <w:widowControl/>
+        <w:numPr>
+          <w:ilvl w:val="0"/>
+          <w:numId w:val="2"/>
+        </w:numPr>
+        <w:autoSpaceDE/>
+        <w:autoSpaceDN/>
+        <w:adjustRightInd/>
+        <w:jc w:val="both"/>
         <w:rPr>
           <w:rFonts w:ascii="Palatino Linotype" w:hAnsi="Palatino Linotype"/>
           <w:b/>
@@ -1730,54 +3077,28 @@
           <w:sz w:val="20"/>
           <w:szCs w:val="20"/>
         </w:rPr>
-        <w:t xml:space="preserve"/>
-      </w:r>
-      <w:r>
-        <w:rPr>
-          <w:rFonts w:ascii="Palatino Linotype" w:hAnsi="Palatino Linotype"/>
-          <w:bCs/>
-          <w:sz w:val="20"/>
-          <w:szCs w:val="20"/>
-          <w:u w:val="single"/>
-        </w:rPr>
-        <w:t>Court costs are assessed for the highest degree charge in this</w:t>
-      </w:r>
-      <w:r>
-        <w:rPr>
-          <w:rFonts w:ascii="Palatino Linotype" w:hAnsi="Palatino Linotype"/>
-          <w:bCs/>
-          <w:sz w:val="20"/>
-          <w:szCs w:val="20"/>
-          <w:u w:val="single"/>
-        </w:rPr>
-        <w:t xml:space="preserve"> case</w:t>
-      </w:r>
-      <w:r>
-        <w:rPr>
-          <w:rFonts w:ascii="Palatino Linotype" w:hAnsi="Palatino Linotype"/>
-          <w:bCs/>
-          <w:sz w:val="20"/>
-          <w:szCs w:val="20"/>
-        </w:rPr>
-        <w:t xml:space="preserve">. </w:t>
-      </w:r>
-      <w:r>
-        <w:rPr>
-          <w:rFonts w:ascii="Palatino Linotype" w:hAnsi="Palatino Linotype"/>
-          <w:sz w:val="20"/>
-          <w:szCs w:val="20"/>
-        </w:rPr>
-        <w:t xml:space="preserve">Having</w:t>
-      </w:r>
-      <w:r>
-        <w:rPr>
-          <w:rFonts w:ascii="Palatino Linotype" w:hAnsi="Palatino Linotype"/>
-          <w:sz w:val="20"/>
-          <w:szCs w:val="20"/>
-        </w:rPr>
-        <w:t xml:space="preserve"> been informed of the fines </w:t>
-      </w:r>
-      <w:r>
+      </w:pPr>
+      <w:r>
+        <w:rPr>
+          <w:rFonts w:ascii="Palatino Linotype" w:hAnsi="Palatino Linotype"/>
+          <w:sz w:val="20"/>
+          <w:szCs w:val="20"/>
+        </w:rPr>
+        <w:t>Submit to alcohol/drug testing at the request of community control or any other law enforcement officer.</w:t>
+      </w:r>
+    </w:p>
+    <w:p>
+      <w:pPr>
+        <w:pStyle w:val="ListParagraph"/>
+        <w:widowControl/>
+        <w:numPr>
+          <w:ilvl w:val="0"/>
+          <w:numId w:val="2"/>
+        </w:numPr>
+        <w:autoSpaceDE/>
+        <w:autoSpaceDN/>
+        <w:adjustRightInd/>
+        <w:jc w:val="both"/>
         <w:rPr>
           <w:rFonts w:ascii="Palatino Linotype" w:hAnsi="Palatino Linotype"/>
           <w:b/>
@@ -1785,33 +3106,24 @@
           <w:sz w:val="20"/>
           <w:szCs w:val="20"/>
         </w:rPr>
-        <w:t xml:space="preserve"/>
-      </w:r>
-      <w:r>
-        <w:rPr>
-          <w:rFonts w:ascii="Palatino Linotype" w:hAnsi="Palatino Linotype"/>
-          <w:sz w:val="20"/>
-          <w:szCs w:val="20"/>
-        </w:rPr>
-        <w:t xml:space="preserve">and costs</w:t>
-      </w:r>
-      <w:r>
-        <w:rPr>
-          <w:rFonts w:ascii="Palatino Linotype" w:hAnsi="Palatino Linotype"/>
-          <w:sz w:val="20"/>
-          <w:szCs w:val="20"/>
-        </w:rPr>
-        <w:t xml:space="preserve"> </w:t>
-      </w:r>
-      <w:r>
-        <w:rPr>
-          <w:rFonts w:ascii="Palatino Linotype" w:hAnsi="Palatino Linotype"/>
-          <w:sz w:val="20"/>
-          <w:szCs w:val="20"/>
-        </w:rPr>
-        <w:t xml:space="preserve">owed, Defendant expressed an ability to pay </w:t>
-      </w:r>
-      <w:r>
+      </w:pPr>
+      <w:r>
+        <w:rPr>
+          <w:rFonts w:ascii="Palatino Linotype" w:hAnsi="Palatino Linotype"/>
+          <w:sz w:val="20"/>
+          <w:szCs w:val="20"/>
+        </w:rPr>
+        <w:t>Not possess/consume/purchase any alcoholic beverages or drugs of abuse.</w:t>
+      </w:r>
+    </w:p>
+    <w:p>
+      <w:pPr>
+        <w:widowControl/>
+        <w:autoSpaceDE/>
+        <w:autoSpaceDN/>
+        <w:adjustRightInd/>
+        <w:ind w:left="419"/>
+        <w:jc w:val="both"/>
         <w:rPr>
           <w:rFonts w:ascii="Palatino Linotype" w:hAnsi="Palatino Linotype"/>
           <w:b/>
@@ -1819,134 +3131,189 @@
           <w:sz w:val="20"/>
           <w:szCs w:val="20"/>
         </w:rPr>
-        <w:t xml:space="preserve">forthwith</w:t>
-      </w:r>
-      <w:r>
-        <w:rPr>
-          <w:rFonts w:ascii="Palatino Linotype" w:hAnsi="Palatino Linotype"/>
-          <w:sz w:val="20"/>
-          <w:szCs w:val="20"/>
-        </w:rPr>
-        <w:t xml:space="preserve">. </w:t>
-      </w:r>
-      <w:bookmarkStart w:id="0" w:name="_Hlk94196527"/>
-      <w:r>
-        <w:rPr>
-          <w:rFonts w:ascii="Palatino Linotype" w:hAnsi="Palatino Linotype"/>
-          <w:sz w:val="20"/>
-          <w:szCs w:val="20"/>
-        </w:rPr>
-        <w:t xml:space="preserve">Absent further order, the Court finds Defendant is able and shall pay</w:t>
-      </w:r>
-      <w:r>
-        <w:rPr>
-          <w:rFonts w:ascii="Palatino Linotype" w:hAnsi="Palatino Linotype"/>
-          <w:sz w:val="20"/>
-          <w:szCs w:val="20"/>
-        </w:rPr>
-        <w:t xml:space="preserve"> the fines </w:t>
-      </w:r>
-      <w:r>
-        <w:rPr>
-          <w:rFonts w:ascii="Palatino Linotype" w:hAnsi="Palatino Linotype"/>
-          <w:b/>
-          <w:bCs/>
-          <w:sz w:val="20"/>
-          <w:szCs w:val="20"/>
-        </w:rPr>
-        <w:t xml:space="preserve"/>
-      </w:r>
-      <w:r>
-        <w:rPr>
-          <w:rFonts w:ascii="Palatino Linotype" w:hAnsi="Palatino Linotype"/>
-          <w:sz w:val="20"/>
-          <w:szCs w:val="20"/>
-        </w:rPr>
-        <w:t xml:space="preserve">and costs</w:t>
-      </w:r>
-      <w:r>
-        <w:rPr>
-          <w:rFonts w:ascii="Palatino Linotype" w:hAnsi="Palatino Linotype"/>
-          <w:sz w:val="20"/>
-          <w:szCs w:val="20"/>
-        </w:rPr>
-        <w:t xml:space="preserve"> </w:t>
-      </w:r>
-      <w:r>
-        <w:rPr>
-          <w:rFonts w:ascii="Palatino Linotype" w:hAnsi="Palatino Linotype"/>
-          <w:sz w:val="20"/>
-          <w:szCs w:val="20"/>
-        </w:rPr>
-        <w:t xml:space="preserve">in full by </w:t>
-      </w:r>
-      <w:bookmarkEnd w:id="0"/>
-      <w:r>
-        <w:rPr>
-          <w:rFonts w:ascii="Palatino Linotype" w:hAnsi="Palatino Linotype"/>
-          <w:b/>
-          <w:bCs/>
-          <w:sz w:val="20"/>
-          <w:szCs w:val="20"/>
-        </w:rPr>
-        <w:t xml:space="preserve">March 20, 2022</w:t>
-      </w:r>
-      <w:r>
-        <w:rPr>
-          <w:rFonts w:ascii="Palatino Linotype" w:hAnsi="Palatino Linotype"/>
-          <w:sz w:val="20"/>
-          <w:szCs w:val="20"/>
-        </w:rPr>
-        <w:t xml:space="preserve">. </w:t>
-      </w:r>
-      <w:r>
-        <w:rPr>
-          <w:rFonts w:ascii="Palatino Linotype" w:hAnsi="Palatino Linotype"/>
-          <w:sz w:val="20"/>
-          <w:szCs w:val="20"/>
-        </w:rPr>
-        <w:t xml:space="preserve"/>
-      </w:r>
-      <w:r>
-        <w:rPr>
-          <w:rFonts w:ascii="Palatino Linotype" w:hAnsi="Palatino Linotype"/>
-          <w:sz w:val="20"/>
-          <w:szCs w:val="20"/>
-        </w:rPr>
-        <w:t xml:space="preserve"/>
-      </w:r>
-      <w:r>
-        <w:rPr>
-          <w:rFonts w:ascii="Palatino Linotype" w:hAnsi="Palatino Linotype"/>
-          <w:sz w:val="20"/>
-          <w:szCs w:val="20"/>
-        </w:rPr>
-        <w:t xml:space="preserve"/>
-      </w:r>
-      <w:r>
-        <w:rPr>
-          <w:rFonts w:ascii="Palatino Linotype" w:hAnsi="Palatino Linotype"/>
-          <w:sz w:val="20"/>
-          <w:szCs w:val="20"/>
-        </w:rPr>
-        <w:t xml:space="preserve"/>
-      </w:r>
-      <w:r>
-        <w:rPr>
-          <w:rFonts w:ascii="Palatino Linotype" w:hAnsi="Palatino Linotype"/>
-          <w:sz w:val="20"/>
-          <w:szCs w:val="20"/>
-        </w:rPr>
-        <w:t xml:space="preserve"/>
-        <w:br/>
-        <w:t xml:space="preserve"/>
-      </w:r>
+      </w:pPr>
     </w:p>
     <w:p>
       <w:pPr>
+        <w:widowControl/>
+        <w:autoSpaceDE/>
+        <w:autoSpaceDN/>
+        <w:adjustRightInd/>
+        <w:ind w:left="419"/>
         <w:jc w:val="both"/>
         <w:rPr>
           <w:rFonts w:ascii="Palatino Linotype" w:hAnsi="Palatino Linotype"/>
+          <w:bCs/>
+          <w:sz w:val="20"/>
+          <w:szCs w:val="20"/>
+          <w:u w:val="single"/>
+        </w:rPr>
+      </w:pPr>
+      <w:r>
+        <w:rPr>
+          <w:rFonts w:ascii="Palatino Linotype" w:hAnsi="Palatino Linotype"/>
+          <w:bCs/>
+          <w:sz w:val="20"/>
+          <w:szCs w:val="20"/>
+          <w:u w:val="single"/>
+        </w:rPr>
+        <w:t xml:space="preserve">Additional </w:t>
+      </w:r>
+      <w:proofErr w:type="gramStart"/>
+      <w:r>
+        <w:rPr>
+          <w:rFonts w:ascii="Palatino Linotype" w:hAnsi="Palatino Linotype"/>
+          <w:bCs/>
+          <w:sz w:val="20"/>
+          <w:szCs w:val="20"/>
+          <w:u w:val="single"/>
+        </w:rPr>
+        <w:t>Terms</w:t>
+      </w:r>
+      <w:r>
+        <w:rPr>
+          <w:rFonts w:ascii="Palatino Linotype" w:hAnsi="Palatino Linotype"/>
+          <w:sz w:val="20"/>
+          <w:szCs w:val="20"/>
+        </w:rPr>
+        <w:t xml:space="preserve"/>
+      </w:r>
+      <w:r>
+        <w:rPr>
+          <w:rFonts w:ascii="Palatino Linotype" w:hAnsi="Palatino Linotype"/>
+          <w:sz w:val="20"/>
+          <w:szCs w:val="20"/>
+        </w:rPr>
+        <w:t xml:space="preserve"/>
+      </w:r>
+      <w:r>
+        <w:rPr>
+          <w:rFonts w:ascii="Palatino Linotype" w:hAnsi="Palatino Linotype"/>
+          <w:sz w:val="20"/>
+          <w:szCs w:val="20"/>
+        </w:rPr>
+        <w:t xml:space="preserve"/>
+      </w:r>
+      <w:r>
+        <w:rPr>
+          <w:rFonts w:ascii="Palatino Linotype" w:hAnsi="Palatino Linotype"/>
+          <w:sz w:val="20"/>
+          <w:szCs w:val="20"/>
+        </w:rPr>
+        <w:t xml:space="preserve"/>
+      </w:r>
+      <w:r>
+        <w:rPr>
+          <w:rFonts w:ascii="Palatino Linotype" w:hAnsi="Palatino Linotype"/>
+          <w:sz w:val="20"/>
+          <w:szCs w:val="20"/>
+        </w:rPr>
+        <w:t xml:space="preserve"/>
+      </w:r>
+      <w:r>
+        <w:rPr>
+          <w:rFonts w:ascii="Palatino Linotype" w:hAnsi="Palatino Linotype"/>
+          <w:sz w:val="20"/>
+          <w:szCs w:val="20"/>
+        </w:rPr>
+        <w:t xml:space="preserve"/>
+      </w:r>
+      <w:r>
+        <w:rPr>
+          <w:rFonts w:ascii="Palatino Linotype" w:hAnsi="Palatino Linotype"/>
+          <w:sz w:val="20"/>
+          <w:szCs w:val="20"/>
+        </w:rPr>
+        <w:t xml:space="preserve"/>
+      </w:r>
+      <w:r>
+        <w:rPr>
+          <w:rFonts w:ascii="Palatino Linotype" w:hAnsi="Palatino Linotype"/>
+          <w:sz w:val="20"/>
+          <w:szCs w:val="20"/>
+        </w:rPr>
+        <w:t xml:space="preserve"/>
+      </w:r>
+      <w:r>
+        <w:rPr>
+          <w:rFonts w:ascii="Palatino Linotype" w:hAnsi="Palatino Linotype"/>
+          <w:sz w:val="20"/>
+          <w:szCs w:val="20"/>
+        </w:rPr>
+        <w:t xml:space="preserve"/>
+      </w:r>
+      <w:r>
+        <w:rPr>
+          <w:rFonts w:ascii="Palatino Linotype" w:hAnsi="Palatino Linotype"/>
+          <w:sz w:val="20"/>
+          <w:szCs w:val="20"/>
+        </w:rPr>
+        <w:t xml:space="preserve"/>
+      </w:r>
+      <w:r>
+        <w:rPr>
+          <w:rFonts w:ascii="Palatino Linotype" w:hAnsi="Palatino Linotype"/>
+          <w:sz w:val="20"/>
+          <w:szCs w:val="20"/>
+        </w:rPr>
+        <w:t xml:space="preserve"/>
+      </w:r>
+      <w:r>
+        <w:rPr>
+          <w:rFonts w:ascii="Palatino Linotype" w:hAnsi="Palatino Linotype"/>
+          <w:sz w:val="20"/>
+          <w:szCs w:val="20"/>
+        </w:rPr>
+        <w:t xml:space="preserve"/>
+      </w:r>
+      <w:r>
+        <w:rPr>
+          <w:rFonts w:ascii="Palatino Linotype" w:hAnsi="Palatino Linotype"/>
+          <w:sz w:val="20"/>
+          <w:szCs w:val="20"/>
+        </w:rPr>
+        <w:t xml:space="preserve"/>
+      </w:r>
+      <w:r>
+        <w:rPr>
+          <w:rFonts w:ascii="Palatino Linotype" w:hAnsi="Palatino Linotype"/>
+          <w:sz w:val="20"/>
+          <w:szCs w:val="20"/>
+        </w:rPr>
+        <w:t xml:space="preserve"/>
+      </w:r>
+      <w:r>
+        <w:rPr>
+          <w:rFonts w:ascii="Palatino Linotype" w:hAnsi="Palatino Linotype"/>
+          <w:sz w:val="20"/>
+          <w:szCs w:val="20"/>
+        </w:rPr>
+        <w:t xml:space="preserve"/>
+      </w:r>
+      <w:r>
+        <w:rPr>
+          <w:rFonts w:ascii="Palatino Linotype" w:hAnsi="Palatino Linotype"/>
+          <w:sz w:val="20"/>
+          <w:szCs w:val="20"/>
+        </w:rPr>
+        <w:t xml:space="preserve"/>
+      </w:r>
+      <w:r>
+        <w:rPr>
+          <w:rFonts w:ascii="Palatino Linotype" w:hAnsi="Palatino Linotype"/>
+          <w:sz w:val="20"/>
+          <w:szCs w:val="20"/>
+        </w:rPr>
+        <w:t xml:space="preserve"/>
+        <w:br/>
+        <w:t xml:space="preserve"/>
+      </w:r>
+    </w:p>
+    <w:p>
+      <w:pPr>
+        <w:jc w:val="both"/>
+        <w:rPr>
+          <w:rFonts w:ascii="Palatino Linotype" w:hAnsi="Palatino Linotype"/>
           <w:sz w:val="20"/>
           <w:szCs w:val="20"/>
         </w:rPr>
@@ -1955,16 +3322,15 @@
         <w:rPr>
           <w:rFonts w:ascii="Palatino Linotype" w:hAnsi="Palatino Linotype"/>
           <w:b/>
-          <w:bCs/>
-          <w:sz w:val="20"/>
-          <w:szCs w:val="20"/>
-        </w:rPr>
-        <w:t xml:space="preserve">Proof of Financial Responsibility.  </w:t>
-      </w:r>
-      <w:r>
-        <w:rPr>
-          <w:rFonts w:ascii="Palatino Linotype" w:hAnsi="Palatino Linotype"/>
-          <w:bCs/>
+          <w:sz w:val="20"/>
+          <w:szCs w:val="20"/>
+        </w:rPr>
+        <w:t xml:space="preserve">Other Conditions.</w:t>
+      </w:r>
+      <w:r>
+        <w:rPr>
+          <w:rFonts w:ascii="Palatino Linotype" w:hAnsi="Palatino Linotype"/>
+          <w:b/>
           <w:sz w:val="20"/>
           <w:szCs w:val="20"/>
         </w:rPr>
@@ -1973,27 +3339,28 @@
       <w:r>
         <w:rPr>
           <w:rFonts w:ascii="Palatino Linotype" w:hAnsi="Palatino Linotype"/>
-          <w:sz w:val="20"/>
-          <w:szCs w:val="20"/>
-        </w:rPr>
-        <w:t xml:space="preserve">The Defendant showed the Court proof of responsibility during the proceeding.</w:t>
-      </w:r>
-      <w:r>
-        <w:rPr>
-          <w:rFonts w:ascii="Palatino Linotype" w:hAnsi="Palatino Linotype"/>
-          <w:bCs/>
-          <w:sz w:val="20"/>
-          <w:szCs w:val="20"/>
-        </w:rPr>
-        <w:t xml:space="preserve"/>
-      </w:r>
-      <w:r>
-        <w:rPr>
-          <w:rFonts w:ascii="Palatino Linotype" w:hAnsi="Palatino Linotype"/>
-          <w:sz w:val="20"/>
-          <w:szCs w:val="20"/>
-        </w:rPr>
-        <w:t xml:space="preserve"/>
+          <w:b/>
+          <w:sz w:val="20"/>
+          <w:szCs w:val="20"/>
+        </w:rPr>
+        <w:t xml:space="preserve"> </w:t>
+      </w:r>
+      <w:proofErr w:type="gramStart"/>
+      <w:r>
+        <w:rPr>
+          <w:rFonts w:ascii="Palatino Linotype" w:hAnsi="Palatino Linotype"/>
+          <w:sz w:val="20"/>
+          <w:szCs w:val="20"/>
+        </w:rPr>
+        <w:t xml:space="preserve"/>
+      </w:r>
+      <w:r>
+        <w:rPr>
+          <w:rFonts w:ascii="Palatino Linotype" w:hAnsi="Palatino Linotype"/>
+          <w:sz w:val="20"/>
+          <w:szCs w:val="20"/>
+        </w:rPr>
+        <w:t>.</w:t>
       </w:r>
       <w:r>
         <w:rPr>
@@ -2140,6 +3507,7 @@
         </w:rPr>
         <w:tab/>
       </w:r>
+      <w:proofErr w:type="gramStart"/>
       <w:r>
         <w:rPr>
           <w:rFonts w:ascii="Palatino Linotype" w:hAnsi="Palatino Linotype"/>
@@ -2237,7 +3605,39 @@
           <w:sz w:val="16"/>
           <w:szCs w:val="16"/>
         </w:rPr>
-        <w:t xml:space="preserve">Copies served by Dep. Clerk ___________________________ on the following date ____________________ to:</w:t>
+        <w:t>Copies served by Dep. Clerk ___________</w:t>
+      </w:r>
+      <w:r>
+        <w:rPr>
+          <w:rFonts w:ascii="Palatino Linotype" w:hAnsi="Palatino Linotype"/>
+          <w:sz w:val="16"/>
+          <w:szCs w:val="16"/>
+        </w:rPr>
+        <w:t>________________</w:t>
+      </w:r>
+      <w:r>
+        <w:rPr>
+          <w:rFonts w:ascii="Palatino Linotype" w:hAnsi="Palatino Linotype"/>
+          <w:sz w:val="16"/>
+          <w:szCs w:val="16"/>
+        </w:rPr>
+        <w:t xml:space="preserve"> on the following date ___________</w:t>
+      </w:r>
+      <w:r>
+        <w:rPr>
+          <w:rFonts w:ascii="Palatino Linotype" w:hAnsi="Palatino Linotype"/>
+          <w:sz w:val="16"/>
+          <w:szCs w:val="16"/>
+        </w:rPr>
+        <w:t xml:space="preserve">_________</w:t>
+      </w:r>
+      <w:r>
+        <w:rPr>
+          <w:rFonts w:ascii="Palatino Linotype" w:hAnsi="Palatino Linotype"/>
+          <w:sz w:val="16"/>
+          <w:szCs w:val="16"/>
+        </w:rPr>
+        <w:t xml:space="preserve"> to:</w:t>
       </w:r>
     </w:p>
     <w:p>
@@ -2266,7 +3666,24 @@
           <w:sz w:val="16"/>
           <w:szCs w:val="16"/>
         </w:rPr>
-        <w:t xml:space="preserve">Prosecutor’s Office: PS    OM     EM; Defendant’s Attorney: PS     OM     EM; Mark Borham: PS     OM     EM;</w:t>
+        <w:t xml:space="preserve">Prosecutor’s Office: PS    </w:t>
+      </w:r>
+      <w:r>
+        <w:rPr>
+          <w:rFonts w:ascii="Palatino Linotype" w:hAnsi="Palatino Linotype"/>
+          <w:sz w:val="16"/>
+          <w:szCs w:val="16"/>
+        </w:rPr>
+        <w:t xml:space="preserve">OM     EM; Defendant’s Attorney: PS     OM     EM; </w:t>
+      </w:r>
+      <w:proofErr w:type="gramStart"/>
+      <w:r>
+        <w:rPr>
+          <w:rFonts w:ascii="Palatino Linotype" w:hAnsi="Palatino Linotype"/>
+          <w:sz w:val="16"/>
+          <w:szCs w:val="16"/>
+        </w:rPr>
+        <w:t xml:space="preserve">Mark Borham: PS     OM     EM;</w:t>
       </w:r>
     </w:p>
     <w:p>
@@ -2289,6 +3706,38 @@
           <w:szCs w:val="16"/>
         </w:rPr>
       </w:pPr>
+      <w:r>
+        <w:rPr>
+          <w:rFonts w:ascii="Palatino Linotype" w:hAnsi="Palatino Linotype"/>
+          <w:sz w:val="16"/>
+          <w:szCs w:val="16"/>
+        </w:rPr>
+        <w:t xml:space="preserve">Community Control: PS    </w:t>
+      </w:r>
+      <w:r>
+        <w:rPr>
+          <w:rFonts w:ascii="Palatino Linotype" w:hAnsi="Palatino Linotype"/>
+          <w:sz w:val="16"/>
+          <w:szCs w:val="16"/>
+        </w:rPr>
+        <w:t>EM;</w:t>
+      </w:r>
+      <w:r>
+        <w:rPr>
+          <w:rFonts w:ascii="Palatino Linotype" w:hAnsi="Palatino Linotype"/>
+          <w:sz w:val="16"/>
+          <w:szCs w:val="16"/>
+        </w:rPr>
+        <w:t xml:space="preserve"> </w:t>
+      </w:r>
+      <w:r>
+        <w:rPr>
+          <w:rFonts w:ascii="Palatino Linotype" w:hAnsi="Palatino Linotype"/>
+          <w:sz w:val="16"/>
+          <w:szCs w:val="16"/>
+        </w:rPr>
+        <w:t xml:space="preserve"/>
+      </w:r>
       <w:r>
         <w:rPr>
           <w:rFonts w:ascii="Palatino Linotype" w:hAnsi="Palatino Linotype"/>
@@ -2369,7 +3818,12 @@
 <w:ftr xmlns:wpc="http://schemas.microsoft.com/office/word/2010/wordprocessingCanvas" xmlns:cx="http://schemas.microsoft.com/office/drawing/2014/chartex" xmlns:cx1="http://schemas.microsoft.com/office/drawing/2015/9/8/chartex" xmlns:cx2="http://schemas.microsoft.com/office/drawing/2015/10/21/chartex" xmlns:cx3="http://schemas.microsoft.com/office/drawing/2016/5/9/chartex" xmlns:cx4="http://schemas.microsoft.com/office/drawing/2016/5/10/chartex" xmlns:cx5="http://schemas.microsoft.com/office/drawing/2016/5/11/chartex" xmlns:cx6="http://schemas.microsoft.com/office/drawing/2016/5/12/chartex" xmlns:cx7="http://schemas.microsoft.com/office/drawing/2016/5/13/chartex" xmlns:cx8="http://schemas.microsoft.com/office/drawing/2016/5/14/chartex" xmlns:mc="http://schemas.openxmlformats.org/markup-compatibility/2006" xmlns:aink="http://schemas.microsoft.com/office/drawing/2016/ink" xmlns:am3d="http://schemas.microsoft.com/office/drawing/2017/model3d" xmlns:o="urn:schemas-microsoft-com:office:office" xmlns:r="http://schemas.openxmlformats.org/officeDocument/2006/relationships" xmlns:m="http://schemas.openxmlformats.org/officeDocument/2006/math" xmlns:v="urn:schemas-microsoft-com:vml" xmlns:wp14="http://schemas.microsoft.com/office/word/2010/wordprocessingDrawing" xmlns:wp="http://schemas.openxmlformats.org/drawingml/2006/wordprocessingDrawing" xmlns:w10="urn:schemas-microsoft-com:office:word" xmlns:w="http://schemas.openxmlformats.org/wordprocessingml/2006/main" xmlns:w14="http://schemas.microsoft.com/office/word/2010/wordml" xmlns:w15="http://schemas.microsoft.com/office/word/2012/wordml" xmlns:w16cex="http://schemas.microsoft.com/office/word/2018/wordml/cex" xmlns:w16cid="http://schemas.microsoft.com/office/word/2016/wordml/cid" xmlns:w16="http://schemas.microsoft.com/office/word/2018/wordml" xmlns:w16sdtdh="http://schemas.microsoft.com/office/word/2020/wordml/sdtdatahash" xmlns:w16se="http://schemas.microsoft.com/office/word/2015/wordml/symex" xmlns:wpg="http://schemas.microsoft.com/office/word/2010/wordprocessingGroup" xmlns:wpi="http://schemas.microsoft.com/office/word/2010/wordprocessingInk" xmlns:wne="http://schemas.microsoft.com/office/word/2006/wordml" xmlns:wps="http://schemas.microsoft.com/office/word/2010/wordprocessingShape" mc:Ignorable="w14 w15 w16se w16cid w16 w16cex w16sdtdh wp14">
   <w:sdt>
     <w:sdtPr>
-      <w:id w:val="-1309706245"/>
+      <w:rPr>
+        <w:rFonts w:ascii="Palatino Linotype" w:hAnsi="Palatino Linotype"/>
+        <w:sz w:val="20"/>
+        <w:szCs w:val="20"/>
+      </w:rPr>
+      <w:id w:val="-2099861789"/>
       <w:docPartObj>
         <w:docPartGallery w:val="Page Numbers (Bottom of Page)"/>
         <w:docPartUnique/>
@@ -2384,19 +3838,13 @@
             <w:sz w:val="20"/>
             <w:szCs w:val="20"/>
           </w:rPr>
-          <w:id w:val="98381352"/>
+          <w:id w:val="860082579"/>
           <w:docPartObj>
             <w:docPartGallery w:val="Page Numbers (Top of Page)"/>
             <w:docPartUnique/>
           </w:docPartObj>
         </w:sdtPr>
-        <w:sdtEndPr>
-          <w:rPr>
-            <w:rFonts w:ascii="Times New Roman" w:hAnsi="Times New Roman"/>
-            <w:sz w:val="24"/>
-            <w:szCs w:val="24"/>
-          </w:rPr>
-        </w:sdtEndPr>
+        <w:sdtEndPr/>
         <w:sdtContent>
           <w:p>
             <w:pPr>
@@ -2525,7 +3973,7 @@
                 <w:sz w:val="20"/>
                 <w:szCs w:val="20"/>
               </w:rPr>
-              <w:t>3</w:t>
+              <w:t>5</w:t>
             </w:r>
             <w:r>
               <w:rPr>
@@ -2555,39 +4003,11 @@
               </w:rPr>
               <w:t xml:space="preserve">Final Judgment Entry 17TRD22590</w:t>
             </w:r>
-          </w:p>
-          <w:p>
-            <w:pPr>
-              <w:pStyle w:val="Footer"/>
-              <w:jc w:val="right"/>
-            </w:pPr>
           </w:p>
         </w:sdtContent>
       </w:sdt>
     </w:sdtContent>
   </w:sdt>
-  <w:p>
-    <w:pPr>
-      <w:tabs>
-        <w:tab w:val="left" w:pos="-1080"/>
-        <w:tab w:val="left" w:pos="-720"/>
-        <w:tab w:val="left" w:pos="0"/>
-        <w:tab w:val="left" w:pos="720"/>
-        <w:tab w:val="left" w:pos="1440"/>
-        <w:tab w:val="left" w:pos="2160"/>
-        <w:tab w:val="left" w:pos="2880"/>
-        <w:tab w:val="left" w:pos="3600"/>
-        <w:tab w:val="left" w:pos="4320"/>
-        <w:tab w:val="left" w:pos="4680"/>
-      </w:tabs>
-      <w:jc w:val="right"/>
-      <w:rPr>
-        <w:rFonts w:ascii="Palatino Linotype" w:hAnsi="Palatino Linotype"/>
-        <w:sz w:val="20"/>
-        <w:szCs w:val="20"/>
-      </w:rPr>
-    </w:pPr>
-  </w:p>
 </w:ftr>
 </file>
 
@@ -2779,8 +4199,240 @@
       </w:rPr>
     </w:lvl>
   </w:abstractNum>
+  <w:abstractNum w:abstractNumId="1" w15:restartNumberingAfterBreak="0">
+    <w:nsid w:val="279660C9"/>
+    <w:multiLevelType w:val="hybridMultilevel"/>
+    <w:tmpl w:val="05247724"/>
+    <w:lvl w:ilvl="0" w:tplc="04090001">
+      <w:start w:val="1"/>
+      <w:numFmt w:val="bullet"/>
+      <w:lvlText w:val=""/>
+      <w:lvlJc w:val="left"/>
+      <w:pPr>
+        <w:ind w:left="720" w:hanging="360"/>
+      </w:pPr>
+      <w:rPr>
+        <w:rFonts w:ascii="Symbol" w:hAnsi="Symbol" w:hint="default"/>
+      </w:rPr>
+    </w:lvl>
+    <w:lvl w:ilvl="1" w:tplc="04090003" w:tentative="1">
+      <w:start w:val="1"/>
+      <w:numFmt w:val="bullet"/>
+      <w:lvlText w:val="o"/>
+      <w:lvlJc w:val="left"/>
+      <w:pPr>
+        <w:ind w:left="1440" w:hanging="360"/>
+      </w:pPr>
+      <w:rPr>
+        <w:rFonts w:ascii="Courier New" w:hAnsi="Courier New" w:cs="Courier New" w:hint="default"/>
+      </w:rPr>
+    </w:lvl>
+    <w:lvl w:ilvl="2" w:tplc="04090005" w:tentative="1">
+      <w:start w:val="1"/>
+      <w:numFmt w:val="bullet"/>
+      <w:lvlText w:val=""/>
+      <w:lvlJc w:val="left"/>
+      <w:pPr>
+        <w:ind w:left="2160" w:hanging="360"/>
+      </w:pPr>
+      <w:rPr>
+        <w:rFonts w:ascii="Wingdings" w:hAnsi="Wingdings" w:hint="default"/>
+      </w:rPr>
+    </w:lvl>
+    <w:lvl w:ilvl="3" w:tplc="04090001" w:tentative="1">
+      <w:start w:val="1"/>
+      <w:numFmt w:val="bullet"/>
+      <w:lvlText w:val=""/>
+      <w:lvlJc w:val="left"/>
+      <w:pPr>
+        <w:ind w:left="2880" w:hanging="360"/>
+      </w:pPr>
+      <w:rPr>
+        <w:rFonts w:ascii="Symbol" w:hAnsi="Symbol" w:hint="default"/>
+      </w:rPr>
+    </w:lvl>
+    <w:lvl w:ilvl="4" w:tplc="04090003" w:tentative="1">
+      <w:start w:val="1"/>
+      <w:numFmt w:val="bullet"/>
+      <w:lvlText w:val="o"/>
+      <w:lvlJc w:val="left"/>
+      <w:pPr>
+        <w:ind w:left="3600" w:hanging="360"/>
+      </w:pPr>
+      <w:rPr>
+        <w:rFonts w:ascii="Courier New" w:hAnsi="Courier New" w:cs="Courier New" w:hint="default"/>
+      </w:rPr>
+    </w:lvl>
+    <w:lvl w:ilvl="5" w:tplc="04090005" w:tentative="1">
+      <w:start w:val="1"/>
+      <w:numFmt w:val="bullet"/>
+      <w:lvlText w:val=""/>
+      <w:lvlJc w:val="left"/>
+      <w:pPr>
+        <w:ind w:left="4320" w:hanging="360"/>
+      </w:pPr>
+      <w:rPr>
+        <w:rFonts w:ascii="Wingdings" w:hAnsi="Wingdings" w:hint="default"/>
+      </w:rPr>
+    </w:lvl>
+    <w:lvl w:ilvl="6" w:tplc="04090001" w:tentative="1">
+      <w:start w:val="1"/>
+      <w:numFmt w:val="bullet"/>
+      <w:lvlText w:val=""/>
+      <w:lvlJc w:val="left"/>
+      <w:pPr>
+        <w:ind w:left="5040" w:hanging="360"/>
+      </w:pPr>
+      <w:rPr>
+        <w:rFonts w:ascii="Symbol" w:hAnsi="Symbol" w:hint="default"/>
+      </w:rPr>
+    </w:lvl>
+    <w:lvl w:ilvl="7" w:tplc="04090003" w:tentative="1">
+      <w:start w:val="1"/>
+      <w:numFmt w:val="bullet"/>
+      <w:lvlText w:val="o"/>
+      <w:lvlJc w:val="left"/>
+      <w:pPr>
+        <w:ind w:left="5760" w:hanging="360"/>
+      </w:pPr>
+      <w:rPr>
+        <w:rFonts w:ascii="Courier New" w:hAnsi="Courier New" w:cs="Courier New" w:hint="default"/>
+      </w:rPr>
+    </w:lvl>
+    <w:lvl w:ilvl="8" w:tplc="04090005" w:tentative="1">
+      <w:start w:val="1"/>
+      <w:numFmt w:val="bullet"/>
+      <w:lvlText w:val=""/>
+      <w:lvlJc w:val="left"/>
+      <w:pPr>
+        <w:ind w:left="6480" w:hanging="360"/>
+      </w:pPr>
+      <w:rPr>
+        <w:rFonts w:ascii="Wingdings" w:hAnsi="Wingdings" w:hint="default"/>
+      </w:rPr>
+    </w:lvl>
+  </w:abstractNum>
+  <w:abstractNum w:abstractNumId="2" w15:restartNumberingAfterBreak="0">
+    <w:nsid w:val="2E17566E"/>
+    <w:multiLevelType w:val="hybridMultilevel"/>
+    <w:tmpl w:val="00866CE6"/>
+    <w:lvl w:ilvl="0" w:tplc="04090001">
+      <w:start w:val="1"/>
+      <w:numFmt w:val="bullet"/>
+      <w:lvlText w:val=""/>
+      <w:lvlJc w:val="left"/>
+      <w:pPr>
+        <w:ind w:left="779" w:hanging="360"/>
+      </w:pPr>
+      <w:rPr>
+        <w:rFonts w:ascii="Symbol" w:hAnsi="Symbol" w:hint="default"/>
+      </w:rPr>
+    </w:lvl>
+    <w:lvl w:ilvl="1" w:tplc="04090003">
+      <w:start w:val="1"/>
+      <w:numFmt w:val="bullet"/>
+      <w:lvlText w:val="o"/>
+      <w:lvlJc w:val="left"/>
+      <w:pPr>
+        <w:ind w:left="1499" w:hanging="360"/>
+      </w:pPr>
+      <w:rPr>
+        <w:rFonts w:ascii="Courier New" w:hAnsi="Courier New" w:cs="Courier New" w:hint="default"/>
+      </w:rPr>
+    </w:lvl>
+    <w:lvl w:ilvl="2" w:tplc="04090005" w:tentative="1">
+      <w:start w:val="1"/>
+      <w:numFmt w:val="bullet"/>
+      <w:lvlText w:val=""/>
+      <w:lvlJc w:val="left"/>
+      <w:pPr>
+        <w:ind w:left="2219" w:hanging="360"/>
+      </w:pPr>
+      <w:rPr>
+        <w:rFonts w:ascii="Wingdings" w:hAnsi="Wingdings" w:hint="default"/>
+      </w:rPr>
+    </w:lvl>
+    <w:lvl w:ilvl="3" w:tplc="04090001" w:tentative="1">
+      <w:start w:val="1"/>
+      <w:numFmt w:val="bullet"/>
+      <w:lvlText w:val=""/>
+      <w:lvlJc w:val="left"/>
+      <w:pPr>
+        <w:ind w:left="2939" w:hanging="360"/>
+      </w:pPr>
+      <w:rPr>
+        <w:rFonts w:ascii="Symbol" w:hAnsi="Symbol" w:hint="default"/>
+      </w:rPr>
+    </w:lvl>
+    <w:lvl w:ilvl="4" w:tplc="04090003" w:tentative="1">
+      <w:start w:val="1"/>
+      <w:numFmt w:val="bullet"/>
+      <w:lvlText w:val="o"/>
+      <w:lvlJc w:val="left"/>
+      <w:pPr>
+        <w:ind w:left="3659" w:hanging="360"/>
+      </w:pPr>
+      <w:rPr>
+        <w:rFonts w:ascii="Courier New" w:hAnsi="Courier New" w:cs="Courier New" w:hint="default"/>
+      </w:rPr>
+    </w:lvl>
+    <w:lvl w:ilvl="5" w:tplc="04090005" w:tentative="1">
+      <w:start w:val="1"/>
+      <w:numFmt w:val="bullet"/>
+      <w:lvlText w:val=""/>
+      <w:lvlJc w:val="left"/>
+      <w:pPr>
+        <w:ind w:left="4379" w:hanging="360"/>
+      </w:pPr>
+      <w:rPr>
+        <w:rFonts w:ascii="Wingdings" w:hAnsi="Wingdings" w:hint="default"/>
+      </w:rPr>
+    </w:lvl>
+    <w:lvl w:ilvl="6" w:tplc="04090001" w:tentative="1">
+      <w:start w:val="1"/>
+      <w:numFmt w:val="bullet"/>
+      <w:lvlText w:val=""/>
+      <w:lvlJc w:val="left"/>
+      <w:pPr>
+        <w:ind w:left="5099" w:hanging="360"/>
+      </w:pPr>
+      <w:rPr>
+        <w:rFonts w:ascii="Symbol" w:hAnsi="Symbol" w:hint="default"/>
+      </w:rPr>
+    </w:lvl>
+    <w:lvl w:ilvl="7" w:tplc="04090003" w:tentative="1">
+      <w:start w:val="1"/>
+      <w:numFmt w:val="bullet"/>
+      <w:lvlText w:val="o"/>
+      <w:lvlJc w:val="left"/>
+      <w:pPr>
+        <w:ind w:left="5819" w:hanging="360"/>
+      </w:pPr>
+      <w:rPr>
+        <w:rFonts w:ascii="Courier New" w:hAnsi="Courier New" w:cs="Courier New" w:hint="default"/>
+      </w:rPr>
+    </w:lvl>
+    <w:lvl w:ilvl="8" w:tplc="04090005" w:tentative="1">
+      <w:start w:val="1"/>
+      <w:numFmt w:val="bullet"/>
+      <w:lvlText w:val=""/>
+      <w:lvlJc w:val="left"/>
+      <w:pPr>
+        <w:ind w:left="6539" w:hanging="360"/>
+      </w:pPr>
+      <w:rPr>
+        <w:rFonts w:ascii="Wingdings" w:hAnsi="Wingdings" w:hint="default"/>
+      </w:rPr>
+    </w:lvl>
+  </w:abstractNum>
   <w:num w:numId="1">
     <w:abstractNumId w:val="0"/>
+  </w:num>
+  <w:num w:numId="2">
+    <w:abstractNumId w:val="2"/>
+  </w:num>
+  <w:num w:numId="3">
+    <w:abstractNumId w:val="1"/>
   </w:num>
 </w:numbering>
 </file>
@@ -3337,6 +4989,49 @@
       <w:contextualSpacing/>
     </w:pPr>
   </w:style>
+  <w:style w:type="character" w:styleId="CommentReference">
+    <w:name w:val="annotation reference"/>
+    <w:basedOn w:val="DefaultParagraphFont"/>
+    <w:uiPriority w:val="99"/>
+    <w:semiHidden/>
+    <w:unhideWhenUsed/>
+    <w:rsid w:val="00A53114"/>
+    <w:rPr>
+      <w:sz w:val="16"/>
+      <w:szCs w:val="16"/>
+    </w:rPr>
+  </w:style>
+  <w:style w:type="paragraph" w:styleId="CommentText">
+    <w:name w:val="annotation text"/>
+    <w:basedOn w:val="Normal"/>
+    <w:link w:val="CommentTextChar"/>
+    <w:uiPriority w:val="99"/>
+    <w:unhideWhenUsed/>
+    <w:rsid w:val="00A53114"/>
+    <w:pPr>
+      <w:widowControl/>
+      <w:autoSpaceDE/>
+      <w:autoSpaceDN/>
+      <w:adjustRightInd/>
+    </w:pPr>
+    <w:rPr>
+      <w:rFonts w:asciiTheme="minorHAnsi" w:eastAsiaTheme="minorHAnsi" w:hAnsiTheme="minorHAnsi" w:cstheme="minorBidi"/>
+      <w:sz w:val="20"/>
+      <w:szCs w:val="20"/>
+    </w:rPr>
+  </w:style>
+  <w:style w:type="character" w:customStyle="1" w:styleId="CommentTextChar">
+    <w:name w:val="Comment Text Char"/>
+    <w:basedOn w:val="DefaultParagraphFont"/>
+    <w:link w:val="CommentText"/>
+    <w:uiPriority w:val="99"/>
+    <w:rsid w:val="00A53114"/>
+    <w:rPr>
+      <w:rFonts w:eastAsiaTheme="minorHAnsi"/>
+      <w:sz w:val="20"/>
+      <w:szCs w:val="20"/>
+    </w:rPr>
+  </w:style>
 </w:styles>
 </file>
 

</xml_diff>

<commit_message>
Added Jail time language to Jail temp and keep w next to signature block
</commit_message>
<xml_diff>
--- a/resources/Saved/17TRD22590_Crim_Traffic Judgment Entry.docx
+++ b/resources/Saved/17TRD22590_Crim_Traffic Judgment Entry.docx
@@ -239,7 +239,7 @@
           <w:sz w:val="20"/>
           <w:szCs w:val="20"/>
         </w:rPr>
-        <w:t>o</w:t>
+        <w:t xml:space="preserve">o</w:t>
       </w:r>
       <w:r>
         <w:rPr>
@@ -249,6 +249,7 @@
         </w:rPr>
         <w:t xml:space="preserve">.  </w:t>
       </w:r>
+      <w:proofErr w:type="gramStart"/>
       <w:r>
         <w:rPr>
           <w:rFonts w:ascii="Palatino Linotype" w:hAnsi="Palatino Linotype"/>
@@ -328,6 +329,7 @@
           <w:szCs w:val="20"/>
         </w:rPr>
       </w:pPr>
+      <w:proofErr w:type="gramStart"/>
       <w:r>
         <w:rPr>
           <w:rFonts w:ascii="Palatino Linotype" w:hAnsi="Palatino Linotype"/>
@@ -582,7 +584,7 @@
           <w:szCs w:val="20"/>
           <w:lang w:val="en-CA"/>
         </w:rPr>
-        <w:t>Defendant appeared in Court</w:t>
+        <w:t xml:space="preserve">Defendant appeared in Court</w:t>
       </w:r>
       <w:r>
         <w:rPr>
@@ -592,6 +594,7 @@
         </w:rPr>
         <w:t xml:space="preserve"> for </w:t>
       </w:r>
+      <w:proofErr w:type="gramStart"/>
       <w:r>
         <w:rPr>
           <w:rFonts w:ascii="Palatino Linotype" w:hAnsi="Palatino Linotype"/>
@@ -606,7 +609,7 @@
           <w:sz w:val="20"/>
           <w:szCs w:val="20"/>
         </w:rPr>
-        <w:t xml:space="preserve"> on March 28, 2022.</w:t>
+        <w:t xml:space="preserve"> on March 29, 2022.</w:t>
       </w:r>
       <w:r>
         <w:rPr>
@@ -623,7 +626,17 @@
           <w:sz w:val="20"/>
           <w:szCs w:val="20"/>
         </w:rPr>
-        <w:t xml:space="preserve">Defendant was represented by John Celebrezze, Public Defender. </w:t>
+        <w:t xml:space="preserve">Defendant</w:t>
+      </w:r>
+      <w:proofErr w:type="gramEnd"/>
+      <w:r>
+        <w:rPr>
+          <w:rFonts w:ascii="Palatino Linotype" w:hAnsi="Palatino Linotype"/>
+          <w:bCs/>
+          <w:sz w:val="20"/>
+          <w:szCs w:val="20"/>
+        </w:rPr>
+        <w:t xml:space="preserve"> was represented by John Celebrezze, Public Defender. </w:t>
       </w:r>
       <w:r>
         <w:rPr>
@@ -775,7 +788,16 @@
           <w:sz w:val="20"/>
           <w:szCs w:val="20"/>
         </w:rPr>
-        <w:t>The Court, finding that the Defendant entered the plea knowingly, intelligently, and voluntarily, accepted the plea and entered the following sentence:</w:t>
+        <w:t xml:space="preserve">The Court, finding that the Defendant entered the plea knowingly, intelligently, and voluntarily, accepted the plea and entered the following </w:t>
+      </w:r>
+      <w:proofErr w:type="gramStart"/>
+      <w:r>
+        <w:rPr>
+          <w:rFonts w:ascii="Palatino Linotype" w:hAnsi="Palatino Linotype"/>
+          <w:sz w:val="20"/>
+          <w:szCs w:val="20"/>
+        </w:rPr>
+        <w:t>sentence:</w:t>
       </w:r>
       <w:r>
         <w:rPr>
@@ -854,7 +876,7 @@
                 <w:sz w:val="20"/>
                 <w:szCs w:val="20"/>
               </w:rPr>
-              <w:t xml:space="preserve">Offense</w:t>
+              <w:t>Offense</w:t>
             </w:r>
           </w:p>
         </w:tc>
@@ -884,6 +906,7 @@
                 <w:szCs w:val="20"/>
               </w:rPr>
             </w:pPr>
+            <w:proofErr w:type="gramStart"/>
             <w:r>
               <w:rPr>
                 <w:rFonts w:ascii="Palatino Linotype" w:hAnsi="Palatino Linotype"/>
@@ -923,6 +946,7 @@
                 <w:szCs w:val="20"/>
               </w:rPr>
             </w:pPr>
+            <w:proofErr w:type="gramStart"/>
             <w:r>
               <w:rPr>
                 <w:rFonts w:ascii="Palatino Linotype" w:hAnsi="Palatino Linotype"/>
@@ -1005,6 +1029,7 @@
                 <w:szCs w:val="20"/>
               </w:rPr>
             </w:pPr>
+            <w:proofErr w:type="gramStart"/>
             <w:r>
               <w:rPr>
                 <w:rFonts w:ascii="Palatino Linotype" w:hAnsi="Palatino Linotype"/>
@@ -1043,6 +1068,7 @@
                 <w:szCs w:val="20"/>
               </w:rPr>
             </w:pPr>
+            <w:proofErr w:type="gramStart"/>
             <w:r>
               <w:rPr>
                 <w:rFonts w:ascii="Palatino Linotype" w:hAnsi="Palatino Linotype"/>
@@ -1124,6 +1150,7 @@
                 <w:szCs w:val="20"/>
               </w:rPr>
             </w:pPr>
+            <w:proofErr w:type="gramStart"/>
             <w:r>
               <w:rPr>
                 <w:rFonts w:ascii="Palatino Linotype" w:hAnsi="Palatino Linotype"/>
@@ -1162,6 +1189,7 @@
                 <w:szCs w:val="20"/>
               </w:rPr>
             </w:pPr>
+            <w:proofErr w:type="gramStart"/>
             <w:r>
               <w:rPr>
                 <w:rFonts w:ascii="Palatino Linotype" w:hAnsi="Palatino Linotype"/>
@@ -1243,125 +1271,7 @@
                 <w:szCs w:val="20"/>
               </w:rPr>
             </w:pPr>
-            <w:r>
-              <w:rPr>
-                <w:rFonts w:ascii="Palatino Linotype" w:hAnsi="Palatino Linotype"/>
-                <w:b/>
-                <w:bCs/>
-                <w:sz w:val="20"/>
-                <w:szCs w:val="20"/>
-              </w:rPr>
-              <w:t xml:space="preserve">No Contest</w:t>
-            </w:r>
-          </w:p>
-        </w:tc>
-        <w:tc>
-          <w:tcPr>
-            <w:tcW w:w="3289" w:type="dxa"/>
-          </w:tcPr>
-          <w:p>
-            <w:pPr>
-              <w:tabs>
-                <w:tab w:val="left" w:pos="-1080"/>
-                <w:tab w:val="left" w:pos="-720"/>
-                <w:tab w:val="left" w:pos="0"/>
-                <w:tab w:val="left" w:pos="720"/>
-                <w:tab w:val="left" w:pos="1440"/>
-                <w:tab w:val="left" w:pos="2160"/>
-                <w:tab w:val="left" w:pos="2880"/>
-                <w:tab w:val="left" w:pos="3600"/>
-                <w:tab w:val="left" w:pos="4320"/>
-                <w:tab w:val="left" w:pos="4680"/>
-              </w:tabs>
-              <w:rPr>
-                <w:rFonts w:ascii="Palatino Linotype" w:hAnsi="Palatino Linotype"/>
-                <w:b/>
-                <w:bCs/>
-                <w:sz w:val="20"/>
-                <w:szCs w:val="20"/>
-              </w:rPr>
-            </w:pPr>
-            <w:r>
-              <w:rPr>
-                <w:rFonts w:ascii="Palatino Linotype" w:hAnsi="Palatino Linotype"/>
-                <w:b/>
-                <w:bCs/>
-                <w:sz w:val="20"/>
-                <w:szCs w:val="20"/>
-              </w:rPr>
-              <w:t xml:space="preserve">No Contest</w:t>
-            </w:r>
-          </w:p>
-        </w:tc>
-      </w:tr>
-      <w:tr>
-        <w:trPr>
-          <w:jc w:val="center"/>
-        </w:trPr>
-        <w:tc>
-          <w:tcPr>
-            <w:tcW w:w="2182" w:type="dxa"/>
-          </w:tcPr>
-          <w:p>
-            <w:pPr>
-              <w:tabs>
-                <w:tab w:val="left" w:pos="-1080"/>
-                <w:tab w:val="left" w:pos="-720"/>
-                <w:tab w:val="left" w:pos="0"/>
-                <w:tab w:val="left" w:pos="720"/>
-                <w:tab w:val="left" w:pos="1440"/>
-                <w:tab w:val="left" w:pos="2160"/>
-                <w:tab w:val="left" w:pos="2880"/>
-                <w:tab w:val="left" w:pos="3600"/>
-                <w:tab w:val="left" w:pos="4320"/>
-                <w:tab w:val="left" w:pos="4680"/>
-              </w:tabs>
-              <w:rPr>
-                <w:rFonts w:ascii="Palatino Linotype" w:hAnsi="Palatino Linotype"/>
-                <w:b/>
-                <w:bCs/>
-                <w:sz w:val="20"/>
-                <w:szCs w:val="20"/>
-              </w:rPr>
-            </w:pPr>
-            <w:r>
-              <w:rPr>
-                <w:rFonts w:ascii="Palatino Linotype" w:hAnsi="Palatino Linotype"/>
-                <w:b/>
-                <w:bCs/>
-                <w:sz w:val="20"/>
-                <w:szCs w:val="20"/>
-              </w:rPr>
-              <w:t>Finding</w:t>
-            </w:r>
-          </w:p>
-        </w:tc>
-        <w:tc>
-          <w:tcPr>
-            <w:tcW w:w="3289" w:type="dxa"/>
-          </w:tcPr>
-          <w:p>
-            <w:pPr>
-              <w:tabs>
-                <w:tab w:val="left" w:pos="-1080"/>
-                <w:tab w:val="left" w:pos="-720"/>
-                <w:tab w:val="left" w:pos="0"/>
-                <w:tab w:val="left" w:pos="720"/>
-                <w:tab w:val="left" w:pos="1440"/>
-                <w:tab w:val="left" w:pos="2160"/>
-                <w:tab w:val="left" w:pos="2880"/>
-                <w:tab w:val="left" w:pos="3600"/>
-                <w:tab w:val="left" w:pos="4320"/>
-                <w:tab w:val="left" w:pos="4680"/>
-              </w:tabs>
-              <w:rPr>
-                <w:rFonts w:ascii="Palatino Linotype" w:hAnsi="Palatino Linotype"/>
-                <w:b/>
-                <w:bCs/>
-                <w:sz w:val="20"/>
-                <w:szCs w:val="20"/>
-              </w:rPr>
-            </w:pPr>
+            <w:proofErr w:type="gramStart"/>
             <w:r>
               <w:rPr>
                 <w:rFonts w:ascii="Palatino Linotype" w:hAnsi="Palatino Linotype"/>
@@ -1400,6 +1310,7 @@
                 <w:szCs w:val="20"/>
               </w:rPr>
             </w:pPr>
+            <w:proofErr w:type="gramStart"/>
             <w:r>
               <w:rPr>
                 <w:rFonts w:ascii="Palatino Linotype" w:hAnsi="Palatino Linotype"/>
@@ -1451,6 +1362,127 @@
                 <w:sz w:val="20"/>
                 <w:szCs w:val="20"/>
               </w:rPr>
+              <w:t>Finding</w:t>
+            </w:r>
+          </w:p>
+        </w:tc>
+        <w:tc>
+          <w:tcPr>
+            <w:tcW w:w="3289" w:type="dxa"/>
+          </w:tcPr>
+          <w:p>
+            <w:pPr>
+              <w:tabs>
+                <w:tab w:val="left" w:pos="-1080"/>
+                <w:tab w:val="left" w:pos="-720"/>
+                <w:tab w:val="left" w:pos="0"/>
+                <w:tab w:val="left" w:pos="720"/>
+                <w:tab w:val="left" w:pos="1440"/>
+                <w:tab w:val="left" w:pos="2160"/>
+                <w:tab w:val="left" w:pos="2880"/>
+                <w:tab w:val="left" w:pos="3600"/>
+                <w:tab w:val="left" w:pos="4320"/>
+                <w:tab w:val="left" w:pos="4680"/>
+              </w:tabs>
+              <w:rPr>
+                <w:rFonts w:ascii="Palatino Linotype" w:hAnsi="Palatino Linotype"/>
+                <w:b/>
+                <w:bCs/>
+                <w:sz w:val="20"/>
+                <w:szCs w:val="20"/>
+              </w:rPr>
+            </w:pPr>
+            <w:proofErr w:type="gramStart"/>
+            <w:r>
+              <w:rPr>
+                <w:rFonts w:ascii="Palatino Linotype" w:hAnsi="Palatino Linotype"/>
+                <w:b/>
+                <w:bCs/>
+                <w:sz w:val="20"/>
+                <w:szCs w:val="20"/>
+              </w:rPr>
+              <w:t xml:space="preserve">Guilty</w:t>
+            </w:r>
+          </w:p>
+        </w:tc>
+        <w:tc>
+          <w:tcPr>
+            <w:tcW w:w="3289" w:type="dxa"/>
+          </w:tcPr>
+          <w:p>
+            <w:pPr>
+              <w:tabs>
+                <w:tab w:val="left" w:pos="-1080"/>
+                <w:tab w:val="left" w:pos="-720"/>
+                <w:tab w:val="left" w:pos="0"/>
+                <w:tab w:val="left" w:pos="720"/>
+                <w:tab w:val="left" w:pos="1440"/>
+                <w:tab w:val="left" w:pos="2160"/>
+                <w:tab w:val="left" w:pos="2880"/>
+                <w:tab w:val="left" w:pos="3600"/>
+                <w:tab w:val="left" w:pos="4320"/>
+                <w:tab w:val="left" w:pos="4680"/>
+              </w:tabs>
+              <w:rPr>
+                <w:rFonts w:ascii="Palatino Linotype" w:hAnsi="Palatino Linotype"/>
+                <w:b/>
+                <w:bCs/>
+                <w:sz w:val="20"/>
+                <w:szCs w:val="20"/>
+              </w:rPr>
+            </w:pPr>
+            <w:proofErr w:type="gramStart"/>
+            <w:r>
+              <w:rPr>
+                <w:rFonts w:ascii="Palatino Linotype" w:hAnsi="Palatino Linotype"/>
+                <w:b/>
+                <w:bCs/>
+                <w:sz w:val="20"/>
+                <w:szCs w:val="20"/>
+              </w:rPr>
+              <w:t xml:space="preserve">Guilty</w:t>
+            </w:r>
+          </w:p>
+        </w:tc>
+      </w:tr>
+      <w:tr>
+        <w:trPr>
+          <w:jc w:val="center"/>
+        </w:trPr>
+        <w:tc>
+          <w:tcPr>
+            <w:tcW w:w="2182" w:type="dxa"/>
+          </w:tcPr>
+          <w:p>
+            <w:pPr>
+              <w:tabs>
+                <w:tab w:val="left" w:pos="-1080"/>
+                <w:tab w:val="left" w:pos="-720"/>
+                <w:tab w:val="left" w:pos="0"/>
+                <w:tab w:val="left" w:pos="720"/>
+                <w:tab w:val="left" w:pos="1440"/>
+                <w:tab w:val="left" w:pos="2160"/>
+                <w:tab w:val="left" w:pos="2880"/>
+                <w:tab w:val="left" w:pos="3600"/>
+                <w:tab w:val="left" w:pos="4320"/>
+                <w:tab w:val="left" w:pos="4680"/>
+              </w:tabs>
+              <w:rPr>
+                <w:rFonts w:ascii="Palatino Linotype" w:hAnsi="Palatino Linotype"/>
+                <w:b/>
+                <w:bCs/>
+                <w:sz w:val="20"/>
+                <w:szCs w:val="20"/>
+              </w:rPr>
+            </w:pPr>
+            <w:r>
+              <w:rPr>
+                <w:rFonts w:ascii="Palatino Linotype" w:hAnsi="Palatino Linotype"/>
+                <w:b/>
+                <w:bCs/>
+                <w:sz w:val="20"/>
+                <w:szCs w:val="20"/>
+              </w:rPr>
               <w:t>Fine Amount</w:t>
             </w:r>
           </w:p>
@@ -1481,6 +1513,7 @@
                 <w:szCs w:val="20"/>
               </w:rPr>
             </w:pPr>
+            <w:proofErr w:type="gramStart"/>
             <w:r>
               <w:rPr>
                 <w:rFonts w:ascii="Palatino Linotype" w:hAnsi="Palatino Linotype"/>
@@ -1489,7 +1522,7 @@
                 <w:sz w:val="20"/>
                 <w:szCs w:val="20"/>
               </w:rPr>
-              <w:t xml:space="preserve">$ 0</w:t>
+              <w:t xml:space="preserve">$ 50</w:t>
             </w:r>
           </w:p>
         </w:tc>
@@ -1519,6 +1552,7 @@
                 <w:szCs w:val="20"/>
               </w:rPr>
             </w:pPr>
+            <w:proofErr w:type="gramStart"/>
             <w:r>
               <w:rPr>
                 <w:rFonts w:ascii="Palatino Linotype" w:hAnsi="Palatino Linotype"/>
@@ -1620,6 +1654,7 @@
                 <w:szCs w:val="20"/>
               </w:rPr>
             </w:pPr>
+            <w:proofErr w:type="gramStart"/>
             <w:r>
               <w:rPr>
                 <w:rFonts w:ascii="Palatino Linotype" w:hAnsi="Palatino Linotype"/>
@@ -1658,6 +1693,7 @@
                 <w:szCs w:val="20"/>
               </w:rPr>
             </w:pPr>
+            <w:proofErr w:type="gramStart"/>
             <w:r>
               <w:rPr>
                 <w:rFonts w:ascii="Palatino Linotype" w:hAnsi="Palatino Linotype"/>
@@ -1739,6 +1775,7 @@
                 <w:szCs w:val="20"/>
               </w:rPr>
             </w:pPr>
+            <w:proofErr w:type="gramStart"/>
             <w:r>
               <w:rPr>
                 <w:rFonts w:ascii="Palatino Linotype" w:hAnsi="Palatino Linotype"/>
@@ -1747,7 +1784,7 @@
                 <w:sz w:val="20"/>
                 <w:szCs w:val="20"/>
               </w:rPr>
-              <w:t xml:space="preserve">50</w:t>
+              <w:t xml:space="preserve">10</w:t>
             </w:r>
           </w:p>
         </w:tc>
@@ -1777,6 +1814,7 @@
                 <w:szCs w:val="20"/>
               </w:rPr>
             </w:pPr>
+            <w:proofErr w:type="gramStart"/>
             <w:r>
               <w:rPr>
                 <w:rFonts w:ascii="Palatino Linotype" w:hAnsi="Palatino Linotype"/>
@@ -1785,7 +1823,7 @@
                 <w:sz w:val="20"/>
                 <w:szCs w:val="20"/>
               </w:rPr>
-              <w:t xml:space="preserve">4</w:t>
+              <w:t xml:space="preserve">1</w:t>
             </w:r>
           </w:p>
         </w:tc>
@@ -1878,6 +1916,7 @@
                 <w:szCs w:val="20"/>
               </w:rPr>
             </w:pPr>
+            <w:proofErr w:type="gramStart"/>
             <w:r>
               <w:rPr>
                 <w:rFonts w:ascii="Palatino Linotype" w:hAnsi="Palatino Linotype"/>
@@ -1886,7 +1925,7 @@
                 <w:sz w:val="20"/>
                 <w:szCs w:val="20"/>
               </w:rPr>
-              <w:t xml:space="preserve">None</w:t>
+              <w:t xml:space="preserve">5</w:t>
             </w:r>
           </w:p>
         </w:tc>
@@ -1916,6 +1955,7 @@
                 <w:szCs w:val="20"/>
               </w:rPr>
             </w:pPr>
+            <w:proofErr w:type="gramStart"/>
             <w:r>
               <w:rPr>
                 <w:rFonts w:ascii="Palatino Linotype" w:hAnsi="Palatino Linotype"/>
@@ -1978,6 +2018,153 @@
           <w:szCs w:val="20"/>
         </w:rPr>
         <w:t xml:space="preserve"/>
+        <w:br/>
+        <w:t xml:space="preserve"/>
+      </w:r>
+      <w:r>
+        <w:rPr>
+          <w:rFonts w:ascii="Palatino Linotype" w:hAnsi="Palatino Linotype"/>
+          <w:b/>
+          <w:bCs/>
+          <w:sz w:val="20"/>
+          <w:szCs w:val="20"/>
+        </w:rPr>
+        <w:t>Jail.</w:t>
+      </w:r>
+      <w:r>
+        <w:rPr>
+          <w:rFonts w:ascii="Palatino Linotype" w:hAnsi="Palatino Linotype"/>
+          <w:sz w:val="20"/>
+          <w:szCs w:val="20"/>
+        </w:rPr>
+        <w:t xml:space="preserve"> The Defendant </w:t>
+      </w:r>
+      <w:r>
+        <w:rPr>
+          <w:rFonts w:ascii="Palatino Linotype" w:hAnsi="Palatino Linotype"/>
+          <w:sz w:val="20"/>
+          <w:szCs w:val="20"/>
+        </w:rPr>
+        <w:t xml:space="preserve">is sentenced to</w:t>
+      </w:r>
+      <w:r>
+        <w:rPr>
+          <w:rFonts w:ascii="Palatino Linotype" w:hAnsi="Palatino Linotype"/>
+          <w:sz w:val="20"/>
+          <w:szCs w:val="20"/>
+        </w:rPr>
+        <w:t xml:space="preserve"> </w:t>
+      </w:r>
+      <w:proofErr w:type="gramStart"/>
+      <w:r>
+        <w:rPr>
+          <w:rFonts w:ascii="Palatino Linotype" w:hAnsi="Palatino Linotype"/>
+          <w:b/>
+          <w:bCs/>
+          <w:sz w:val="20"/>
+          <w:szCs w:val="20"/>
+        </w:rPr>
+        <w:t xml:space="preserve">6 </w:t>
+      </w:r>
+      <w:r>
+        <w:rPr>
+          <w:rFonts w:ascii="Palatino Linotype" w:hAnsi="Palatino Linotype"/>
+          <w:b/>
+          <w:bCs/>
+          <w:sz w:val="20"/>
+          <w:szCs w:val="20"/>
+        </w:rPr>
+        <w:t>days</w:t>
+      </w:r>
+      <w:r>
+        <w:rPr>
+          <w:rFonts w:ascii="Palatino Linotype" w:hAnsi="Palatino Linotype"/>
+          <w:sz w:val="20"/>
+          <w:szCs w:val="20"/>
+        </w:rPr>
+        <w:t xml:space="preserve"> </w:t>
+      </w:r>
+      <w:r>
+        <w:rPr>
+          <w:rFonts w:ascii="Palatino Linotype" w:hAnsi="Palatino Linotype"/>
+          <w:sz w:val="20"/>
+          <w:szCs w:val="20"/>
+        </w:rPr>
+        <w:t xml:space="preserve">in jail</w:t>
+      </w:r>
+      <w:r>
+        <w:rPr>
+          <w:rFonts w:ascii="Palatino Linotype" w:hAnsi="Palatino Linotype"/>
+          <w:sz w:val="20"/>
+          <w:szCs w:val="20"/>
+        </w:rPr>
+        <w:t xml:space="preserve"> for this case</w:t>
+      </w:r>
+      <w:r>
+        <w:rPr>
+          <w:rFonts w:ascii="Palatino Linotype" w:hAnsi="Palatino Linotype"/>
+          <w:sz w:val="20"/>
+          <w:szCs w:val="20"/>
+        </w:rPr>
+        <w:t xml:space="preserve">. </w:t>
+      </w:r>
+      <w:r>
+        <w:rPr>
+          <w:rFonts w:ascii="Palatino Linotype" w:hAnsi="Palatino Linotype"/>
+          <w:sz w:val="20"/>
+          <w:szCs w:val="20"/>
+        </w:rPr>
+        <w:t xml:space="preserve"/>
+      </w:r>
+      <w:r>
+        <w:rPr>
+          <w:rFonts w:ascii="Palatino Linotype" w:hAnsi="Palatino Linotype"/>
+          <w:sz w:val="20"/>
+          <w:szCs w:val="20"/>
+        </w:rPr>
+        <w:t xml:space="preserve">Defendant</w:t>
+      </w:r>
+      <w:proofErr w:type="gramEnd"/>
+      <w:r>
+        <w:rPr>
+          <w:rFonts w:ascii="Palatino Linotype" w:hAnsi="Palatino Linotype"/>
+          <w:sz w:val="20"/>
+          <w:szCs w:val="20"/>
+        </w:rPr>
+        <w:t xml:space="preserve"> is granted </w:t>
+      </w:r>
+      <w:r>
+        <w:rPr>
+          <w:rFonts w:ascii="Palatino Linotype" w:hAnsi="Palatino Linotype"/>
+          <w:b/>
+          <w:sz w:val="20"/>
+          <w:szCs w:val="20"/>
+        </w:rPr>
+        <w:t xml:space="preserve">credit for 2 days</w:t>
+      </w:r>
+      <w:r>
+        <w:rPr>
+          <w:rFonts w:ascii="Palatino Linotype" w:hAnsi="Palatino Linotype"/>
+          <w:sz w:val="20"/>
+          <w:szCs w:val="20"/>
+        </w:rPr>
+        <w:t xml:space="preserve"> already served in jail.</w:t>
+      </w:r>
+      <w:r>
+        <w:rPr>
+          <w:rFonts w:ascii="Palatino Linotype" w:hAnsi="Palatino Linotype"/>
+          <w:sz w:val="20"/>
+          <w:szCs w:val="20"/>
+        </w:rPr>
+        <w:t xml:space="preserve"> </w:t>
+      </w:r>
+      <w:r>
+        <w:rPr>
+          <w:rFonts w:ascii="Palatino Linotype" w:hAnsi="Palatino Linotype"/>
+          <w:sz w:val="20"/>
+          <w:szCs w:val="20"/>
+        </w:rPr>
+        <w:t xml:space="preserve"/>
       </w:r>
       <w:r>
         <w:rPr>
@@ -1988,6 +2175,8 @@
         <w:t xml:space="preserve"/>
         <w:br/>
         <w:t xml:space="preserve"/>
+        <w:br/>
+        <w:t xml:space="preserve"/>
       </w:r>
       <w:r>
         <w:rPr>
@@ -2005,7 +2194,7 @@
           <w:sz w:val="20"/>
           <w:szCs w:val="20"/>
         </w:rPr>
-        <w:t>Reporting</w:t>
+        <w:t xml:space="preserve">Reporting</w:t>
       </w:r>
       <w:r>
         <w:rPr>
@@ -2108,15 +2297,16 @@
           <w:sz w:val="20"/>
           <w:szCs w:val="20"/>
         </w:rPr>
-        <w:t xml:space="preserve"> consecutive days. </w:t>
-      </w:r>
-      <w:r>
-        <w:rPr>
-          <w:rFonts w:ascii="Palatino Linotype" w:hAnsi="Palatino Linotype"/>
-          <w:sz w:val="20"/>
-          <w:szCs w:val="20"/>
-        </w:rPr>
-        <w:t xml:space="preserve"/>
+        <w:t xml:space="preserve"> </w:t>
+      </w:r>
+      <w:proofErr w:type="gramStart"/>
+      <w:r>
+        <w:rPr>
+          <w:rFonts w:ascii="Palatino Linotype" w:hAnsi="Palatino Linotype"/>
+          <w:sz w:val="20"/>
+          <w:szCs w:val="20"/>
+        </w:rPr>
+        <w:t xml:space="preserve">consecutive days. </w:t>
       </w:r>
       <w:r>
         <w:rPr>
@@ -2395,15 +2585,15 @@
           <w:sz w:val="20"/>
           <w:szCs w:val="20"/>
         </w:rPr>
-        <w:t xml:space="preserve">March 28, 2022</w:t>
-      </w:r>
-      <w:r>
-        <w:rPr>
-          <w:rFonts w:ascii="Palatino Linotype" w:hAnsi="Palatino Linotype"/>
-          <w:sz w:val="20"/>
-          <w:szCs w:val="20"/>
-        </w:rPr>
-        <w:t>.</w:t>
+        <w:t xml:space="preserve">March 29, 2022</w:t>
+      </w:r>
+      <w:r>
+        <w:rPr>
+          <w:rFonts w:ascii="Palatino Linotype" w:hAnsi="Palatino Linotype"/>
+          <w:sz w:val="20"/>
+          <w:szCs w:val="20"/>
+        </w:rPr>
+        <w:t xml:space="preserve">.</w:t>
       </w:r>
       <w:r>
         <w:rPr>
@@ -2490,7 +2680,7 @@
           <w:sz w:val="20"/>
           <w:szCs w:val="20"/>
         </w:rPr>
-        <w:t>The Defendant showed the Court proof of responsibility during the proceeding.</w:t>
+        <w:t xml:space="preserve">The Defendant showed the Court proof of responsibility during the proceeding.</w:t>
       </w:r>
       <w:r>
         <w:rPr>
@@ -2555,11 +2745,83 @@
           <w:sz w:val="20"/>
           <w:szCs w:val="20"/>
         </w:rPr>
+        <w:t xml:space="preserve"/>
+      </w:r>
+      <w:r>
+        <w:rPr>
+          <w:rFonts w:ascii="Palatino Linotype" w:hAnsi="Palatino Linotype"/>
+          <w:sz w:val="20"/>
+          <w:szCs w:val="20"/>
+        </w:rPr>
+        <w:t xml:space="preserve"/>
+        <w:br/>
         <w:t xml:space="preserve"/>
       </w:r>
     </w:p>
     <w:p>
       <w:pPr>
+        <w:jc w:val="both"/>
+        <w:rPr>
+          <w:rFonts w:ascii="Palatino Linotype" w:hAnsi="Palatino Linotype"/>
+          <w:sz w:val="20"/>
+          <w:szCs w:val="20"/>
+        </w:rPr>
+      </w:pPr>
+      <w:r>
+        <w:rPr>
+          <w:rFonts w:ascii="Palatino Linotype" w:hAnsi="Palatino Linotype"/>
+          <w:b/>
+          <w:sz w:val="20"/>
+          <w:szCs w:val="20"/>
+        </w:rPr>
+        <w:t xml:space="preserve">Other Conditions.</w:t>
+      </w:r>
+      <w:r>
+        <w:rPr>
+          <w:rFonts w:ascii="Palatino Linotype" w:hAnsi="Palatino Linotype"/>
+          <w:b/>
+          <w:sz w:val="20"/>
+          <w:szCs w:val="20"/>
+        </w:rPr>
+        <w:t xml:space="preserve"> </w:t>
+      </w:r>
+      <w:r>
+        <w:rPr>
+          <w:rFonts w:ascii="Palatino Linotype" w:hAnsi="Palatino Linotype"/>
+          <w:b/>
+          <w:sz w:val="20"/>
+          <w:szCs w:val="20"/>
+        </w:rPr>
+        <w:t xml:space="preserve"> </w:t>
+      </w:r>
+      <w:proofErr w:type="gramStart"/>
+      <w:r>
+        <w:rPr>
+          <w:rFonts w:ascii="Palatino Linotype" w:hAnsi="Palatino Linotype"/>
+          <w:sz w:val="20"/>
+          <w:szCs w:val="20"/>
+        </w:rPr>
+        <w:t xml:space="preserve">fg</w:t>
+      </w:r>
+      <w:r>
+        <w:rPr>
+          <w:rFonts w:ascii="Palatino Linotype" w:hAnsi="Palatino Linotype"/>
+          <w:sz w:val="20"/>
+          <w:szCs w:val="20"/>
+        </w:rPr>
+        <w:t>.</w:t>
+      </w:r>
+      <w:r>
+        <w:rPr>
+          <w:rFonts w:ascii="Palatino Linotype" w:hAnsi="Palatino Linotype"/>
+          <w:sz w:val="20"/>
+          <w:szCs w:val="20"/>
+        </w:rPr>
+        <w:t xml:space="preserve"/>
+      </w:r>
+    </w:p>
+    <w:p>
+      <w:pPr>
         <w:spacing w:line="276" w:lineRule="auto"/>
         <w:jc w:val="both"/>
         <w:rPr>
@@ -2571,6 +2833,7 @@
     </w:p>
     <w:p>
       <w:pPr>
+        <w:keepNext/>
         <w:tabs>
           <w:tab w:val="left" w:pos="-1080"/>
           <w:tab w:val="left" w:pos="-720"/>
@@ -2661,11 +2924,14 @@
           <w:sz w:val="20"/>
           <w:szCs w:val="20"/>
         </w:rPr>
-        <w:t>____________________________________</w:t>
+        <w:t xml:space="preserve">____________________________________</w:t>
       </w:r>
     </w:p>
     <w:p>
       <w:pPr>
+        <w:keepNext/>
+        <w:keepLines/>
+        <w:widowControl/>
         <w:tabs>
           <w:tab w:val="left" w:pos="-1080"/>
           <w:tab w:val="left" w:pos="-720"/>
@@ -2694,6 +2960,7 @@
         </w:rPr>
         <w:tab/>
       </w:r>
+      <w:proofErr w:type="gramStart"/>
       <w:r>
         <w:rPr>
           <w:rFonts w:ascii="Palatino Linotype" w:hAnsi="Palatino Linotype"/>
@@ -2815,7 +3082,7 @@
           <w:sz w:val="16"/>
           <w:szCs w:val="16"/>
         </w:rPr>
-        <w:t>_________</w:t>
+        <w:t xml:space="preserve">_________</w:t>
       </w:r>
       <w:r>
         <w:rPr>
@@ -2860,7 +3127,16 @@
           <w:sz w:val="16"/>
           <w:szCs w:val="16"/>
         </w:rPr>
-        <w:t xml:space="preserve">OM     EM; Defendant’s Attorney: PS     OM     EM; Mark Borham: PS     OM     EM;</w:t>
+        <w:t xml:space="preserve">OM     EM; Defendant’s Attorney: PS     OM     EM; </w:t>
+      </w:r>
+      <w:proofErr w:type="gramStart"/>
+      <w:r>
+        <w:rPr>
+          <w:rFonts w:ascii="Palatino Linotype" w:hAnsi="Palatino Linotype"/>
+          <w:sz w:val="16"/>
+          <w:szCs w:val="16"/>
+        </w:rPr>
+        <w:t xml:space="preserve">Mark Borham: PS     OM     EM;</w:t>
       </w:r>
     </w:p>
     <w:p>

</xml_diff>

<commit_message>
Updated jail credit with total jail time.
</commit_message>
<xml_diff>
--- a/resources/Saved/17TRD22590_Crim_Traffic Judgment Entry.docx
+++ b/resources/Saved/17TRD22590_Crim_Traffic Judgment Entry.docx
@@ -1925,7 +1925,7 @@
                 <w:sz w:val="20"/>
                 <w:szCs w:val="20"/>
               </w:rPr>
-              <w:t xml:space="preserve">5</w:t>
+              <w:t xml:space="preserve">9</w:t>
             </w:r>
           </w:p>
         </w:tc>
@@ -1994,14 +1994,148 @@
           <w:szCs w:val="20"/>
         </w:rPr>
         <w:t xml:space="preserve"/>
-      </w:r>
-      <w:r>
-        <w:rPr>
-          <w:rFonts w:ascii="Palatino Linotype" w:hAnsi="Palatino Linotype"/>
-          <w:sz w:val="20"/>
-          <w:szCs w:val="20"/>
-        </w:rPr>
+        <w:br/>
         <w:t xml:space="preserve"/>
+      </w:r>
+      <w:r>
+        <w:rPr>
+          <w:rFonts w:ascii="Palatino Linotype" w:hAnsi="Palatino Linotype"/>
+          <w:b/>
+          <w:sz w:val="20"/>
+          <w:szCs w:val="20"/>
+        </w:rPr>
+        <w:t>Jail Continued Commitment Terms.</w:t>
+      </w:r>
+      <w:r>
+        <w:rPr>
+          <w:rFonts w:ascii="Palatino Linotype" w:hAnsi="Palatino Linotype"/>
+          <w:sz w:val="20"/>
+          <w:szCs w:val="20"/>
+        </w:rPr>
+        <w:t xml:space="preserve"> </w:t>
+      </w:r>
+      <w:r>
+        <w:rPr>
+          <w:rFonts w:ascii="Palatino Linotype" w:hAnsi="Palatino Linotype"/>
+          <w:sz w:val="20"/>
+          <w:szCs w:val="20"/>
+        </w:rPr>
+        <w:t xml:space="preserve"> </w:t>
+      </w:r>
+      <w:r>
+        <w:rPr>
+          <w:rFonts w:ascii="Palatino Linotype" w:hAnsi="Palatino Linotype"/>
+          <w:sz w:val="20"/>
+          <w:szCs w:val="20"/>
+        </w:rPr>
+        <w:t xml:space="preserve">The Defendant </w:t>
+      </w:r>
+      <w:r>
+        <w:rPr>
+          <w:rFonts w:ascii="Palatino Linotype" w:hAnsi="Palatino Linotype"/>
+          <w:sz w:val="20"/>
+          <w:szCs w:val="20"/>
+        </w:rPr>
+        <w:t xml:space="preserve">is sentenced to</w:t>
+      </w:r>
+      <w:r>
+        <w:rPr>
+          <w:rFonts w:ascii="Palatino Linotype" w:hAnsi="Palatino Linotype"/>
+          <w:b/>
+          <w:bCs/>
+          <w:sz w:val="20"/>
+          <w:szCs w:val="20"/>
+        </w:rPr>
+        <w:t xml:space="preserve"> </w:t>
+      </w:r>
+      <w:proofErr w:type="gramStart"/>
+      <w:r>
+        <w:rPr>
+          <w:rFonts w:ascii="Palatino Linotype" w:hAnsi="Palatino Linotype"/>
+          <w:b/>
+          <w:bCs/>
+          <w:sz w:val="20"/>
+          <w:szCs w:val="20"/>
+        </w:rPr>
+        <w:t xml:space="preserve">2 days</w:t>
+      </w:r>
+      <w:r>
+        <w:rPr>
+          <w:rFonts w:ascii="Palatino Linotype" w:hAnsi="Palatino Linotype"/>
+          <w:sz w:val="20"/>
+          <w:szCs w:val="20"/>
+        </w:rPr>
+        <w:t xml:space="preserve"> in jail</w:t>
+      </w:r>
+      <w:r>
+        <w:rPr>
+          <w:rFonts w:ascii="Palatino Linotype" w:hAnsi="Palatino Linotype"/>
+          <w:sz w:val="20"/>
+          <w:szCs w:val="20"/>
+        </w:rPr>
+        <w:t xml:space="preserve"> for this case</w:t>
+      </w:r>
+      <w:r>
+        <w:rPr>
+          <w:rFonts w:ascii="Palatino Linotype" w:hAnsi="Palatino Linotype"/>
+          <w:sz w:val="20"/>
+          <w:szCs w:val="20"/>
+        </w:rPr>
+        <w:t xml:space="preserve">. </w:t>
+      </w:r>
+      <w:r>
+        <w:rPr>
+          <w:rFonts w:ascii="Palatino Linotype" w:hAnsi="Palatino Linotype"/>
+          <w:sz w:val="20"/>
+          <w:szCs w:val="20"/>
+        </w:rPr>
+        <w:t xml:space="preserve">The Defendant is currently in jail and shall serve the remainder of the jail days imposed by this order. Defendant</w:t>
+      </w:r>
+      <w:proofErr w:type="gramEnd"/>
+      <w:r>
+        <w:rPr>
+          <w:rFonts w:ascii="Palatino Linotype" w:hAnsi="Palatino Linotype"/>
+          <w:sz w:val="20"/>
+          <w:szCs w:val="20"/>
+        </w:rPr>
+        <w:t xml:space="preserve"> shall receive credit for </w:t>
+      </w:r>
+      <w:r>
+        <w:rPr>
+          <w:rFonts w:ascii="Palatino Linotype" w:hAnsi="Palatino Linotype"/>
+          <w:b/>
+          <w:bCs/>
+          <w:sz w:val="20"/>
+          <w:szCs w:val="20"/>
+        </w:rPr>
+        <w:t xml:space="preserve">2 </w:t>
+      </w:r>
+      <w:r>
+        <w:rPr>
+          <w:rFonts w:ascii="Palatino Linotype" w:hAnsi="Palatino Linotype"/>
+          <w:b/>
+          <w:bCs/>
+          <w:sz w:val="20"/>
+          <w:szCs w:val="20"/>
+        </w:rPr>
+        <w:t xml:space="preserve">days</w:t>
+      </w:r>
+      <w:r>
+        <w:rPr>
+          <w:rFonts w:ascii="Palatino Linotype" w:hAnsi="Palatino Linotype"/>
+          <w:bCs/>
+          <w:sz w:val="20"/>
+          <w:szCs w:val="20"/>
+        </w:rPr>
+        <w:t xml:space="preserve"> already served in jail</w:t>
+      </w:r>
+      <w:r>
+        <w:rPr>
+          <w:rFonts w:ascii="Palatino Linotype" w:hAnsi="Palatino Linotype"/>
+          <w:sz w:val="20"/>
+          <w:szCs w:val="20"/>
+        </w:rPr>
+        <w:t xml:space="preserve">. </w:t>
       </w:r>
       <w:r>
         <w:rPr>
@@ -2024,38 +2158,55 @@
       <w:r>
         <w:rPr>
           <w:rFonts w:ascii="Palatino Linotype" w:hAnsi="Palatino Linotype"/>
+          <w:sz w:val="20"/>
+          <w:szCs w:val="20"/>
+        </w:rPr>
+        <w:t xml:space="preserve"/>
+      </w:r>
+      <w:r>
+        <w:rPr>
+          <w:rFonts w:ascii="Palatino Linotype" w:hAnsi="Palatino Linotype"/>
+          <w:sz w:val="20"/>
+          <w:szCs w:val="20"/>
+        </w:rPr>
+        <w:t xml:space="preserve"/>
+      </w:r>
+      <w:r>
+        <w:rPr>
+          <w:rFonts w:ascii="Palatino Linotype" w:hAnsi="Palatino Linotype"/>
+          <w:sz w:val="20"/>
+          <w:szCs w:val="20"/>
+        </w:rPr>
+        <w:t xml:space="preserve"/>
+      </w:r>
+      <w:r>
+        <w:rPr>
+          <w:rFonts w:ascii="Palatino Linotype" w:hAnsi="Palatino Linotype"/>
+          <w:sz w:val="20"/>
+          <w:szCs w:val="20"/>
+        </w:rPr>
+        <w:t xml:space="preserve"/>
+      </w:r>
+    </w:p>
+    <w:p>
+      <w:pPr>
+        <w:jc w:val="both"/>
+        <w:rPr>
+          <w:rFonts w:ascii="Palatino Linotype" w:hAnsi="Palatino Linotype"/>
+          <w:sz w:val="20"/>
+          <w:szCs w:val="20"/>
+        </w:rPr>
+      </w:pPr>
+      <w:r>
+        <w:rPr>
+          <w:rFonts w:ascii="Palatino Linotype" w:hAnsi="Palatino Linotype"/>
           <w:b/>
           <w:bCs/>
           <w:sz w:val="20"/>
           <w:szCs w:val="20"/>
         </w:rPr>
-        <w:t>Jail.</w:t>
-      </w:r>
-      <w:r>
-        <w:rPr>
-          <w:rFonts w:ascii="Palatino Linotype" w:hAnsi="Palatino Linotype"/>
-          <w:sz w:val="20"/>
-          <w:szCs w:val="20"/>
-        </w:rPr>
-        <w:t xml:space="preserve"> The Defendant </w:t>
-      </w:r>
-      <w:r>
-        <w:rPr>
-          <w:rFonts w:ascii="Palatino Linotype" w:hAnsi="Palatino Linotype"/>
-          <w:sz w:val="20"/>
-          <w:szCs w:val="20"/>
-        </w:rPr>
-        <w:t xml:space="preserve">is sentenced to</w:t>
-      </w:r>
-      <w:r>
-        <w:rPr>
-          <w:rFonts w:ascii="Palatino Linotype" w:hAnsi="Palatino Linotype"/>
-          <w:sz w:val="20"/>
-          <w:szCs w:val="20"/>
-        </w:rPr>
-        <w:t xml:space="preserve"> </w:t>
-      </w:r>
-      <w:proofErr w:type="gramStart"/>
+        <w:t xml:space="preserve">Fines and Costs.  </w:t>
+      </w:r>
       <w:r>
         <w:rPr>
           <w:rFonts w:ascii="Palatino Linotype" w:hAnsi="Palatino Linotype"/>
@@ -2064,7 +2215,77 @@
           <w:sz w:val="20"/>
           <w:szCs w:val="20"/>
         </w:rPr>
-        <w:t xml:space="preserve">6 </w:t>
+        <w:t xml:space="preserve"/>
+      </w:r>
+      <w:r>
+        <w:rPr>
+          <w:rFonts w:ascii="Palatino Linotype" w:hAnsi="Palatino Linotype"/>
+          <w:bCs/>
+          <w:sz w:val="20"/>
+          <w:szCs w:val="20"/>
+          <w:u w:val="single"/>
+        </w:rPr>
+        <w:t xml:space="preserve">Court costs are assessed for the highest degree charge in this</w:t>
+      </w:r>
+      <w:r>
+        <w:rPr>
+          <w:rFonts w:ascii="Palatino Linotype" w:hAnsi="Palatino Linotype"/>
+          <w:bCs/>
+          <w:sz w:val="20"/>
+          <w:szCs w:val="20"/>
+          <w:u w:val="single"/>
+        </w:rPr>
+        <w:t xml:space="preserve"> case</w:t>
+      </w:r>
+      <w:r>
+        <w:rPr>
+          <w:rFonts w:ascii="Palatino Linotype" w:hAnsi="Palatino Linotype"/>
+          <w:bCs/>
+          <w:sz w:val="20"/>
+          <w:szCs w:val="20"/>
+        </w:rPr>
+        <w:t xml:space="preserve">. </w:t>
+      </w:r>
+      <w:r>
+        <w:rPr>
+          <w:rFonts w:ascii="Palatino Linotype" w:hAnsi="Palatino Linotype"/>
+          <w:sz w:val="20"/>
+          <w:szCs w:val="20"/>
+        </w:rPr>
+        <w:t xml:space="preserve"/>
+      </w:r>
+      <w:r>
+        <w:rPr>
+          <w:rFonts w:ascii="Palatino Linotype" w:hAnsi="Palatino Linotype"/>
+          <w:bCs/>
+          <w:sz w:val="20"/>
+          <w:szCs w:val="20"/>
+        </w:rPr>
+        <w:t xml:space="preserve"/>
+      </w:r>
+      <w:r>
+        <w:rPr>
+          <w:rFonts w:ascii="Palatino Linotype" w:hAnsi="Palatino Linotype"/>
+          <w:sz w:val="20"/>
+          <w:szCs w:val="20"/>
+        </w:rPr>
+        <w:t xml:space="preserve"/>
+      </w:r>
+      <w:r>
+        <w:rPr>
+          <w:rFonts w:ascii="Palatino Linotype" w:hAnsi="Palatino Linotype"/>
+          <w:sz w:val="20"/>
+          <w:szCs w:val="20"/>
+        </w:rPr>
+        <w:t xml:space="preserve">Having</w:t>
+      </w:r>
+      <w:r>
+        <w:rPr>
+          <w:rFonts w:ascii="Palatino Linotype" w:hAnsi="Palatino Linotype"/>
+          <w:sz w:val="20"/>
+          <w:szCs w:val="20"/>
+        </w:rPr>
+        <w:t xml:space="preserve"> been informed of the fines </w:t>
       </w:r>
       <w:r>
         <w:rPr>
@@ -2074,7 +2295,15 @@
           <w:sz w:val="20"/>
           <w:szCs w:val="20"/>
         </w:rPr>
-        <w:t>days</w:t>
+        <w:t xml:space="preserve"/>
+      </w:r>
+      <w:r>
+        <w:rPr>
+          <w:rFonts w:ascii="Palatino Linotype" w:hAnsi="Palatino Linotype"/>
+          <w:sz w:val="20"/>
+          <w:szCs w:val="20"/>
+        </w:rPr>
+        <w:t xml:space="preserve">and costs</w:t>
       </w:r>
       <w:r>
         <w:rPr>
@@ -2090,15 +2319,17 @@
           <w:sz w:val="20"/>
           <w:szCs w:val="20"/>
         </w:rPr>
-        <w:t xml:space="preserve">in jail</w:t>
-      </w:r>
-      <w:r>
-        <w:rPr>
-          <w:rFonts w:ascii="Palatino Linotype" w:hAnsi="Palatino Linotype"/>
-          <w:sz w:val="20"/>
-          <w:szCs w:val="20"/>
-        </w:rPr>
-        <w:t xml:space="preserve"> for this case</w:t>
+        <w:t xml:space="preserve">owed, Defendant expressed an ability to pay </w:t>
+      </w:r>
+      <w:r>
+        <w:rPr>
+          <w:rFonts w:ascii="Palatino Linotype" w:hAnsi="Palatino Linotype"/>
+          <w:b/>
+          <w:bCs/>
+          <w:sz w:val="20"/>
+          <w:szCs w:val="20"/>
+        </w:rPr>
+        <w:t xml:space="preserve">forthwith</w:t>
       </w:r>
       <w:r>
         <w:rPr>
@@ -2108,9 +2339,28 @@
         </w:rPr>
         <w:t xml:space="preserve">. </w:t>
       </w:r>
-      <w:r>
-        <w:rPr>
-          <w:rFonts w:ascii="Palatino Linotype" w:hAnsi="Palatino Linotype"/>
+      <w:bookmarkStart w:id="0" w:name="_Hlk94196527"/>
+      <w:r>
+        <w:rPr>
+          <w:rFonts w:ascii="Palatino Linotype" w:hAnsi="Palatino Linotype"/>
+          <w:sz w:val="20"/>
+          <w:szCs w:val="20"/>
+        </w:rPr>
+        <w:t xml:space="preserve">Absent further order, the Court finds Defendant is able and shall pay</w:t>
+      </w:r>
+      <w:r>
+        <w:rPr>
+          <w:rFonts w:ascii="Palatino Linotype" w:hAnsi="Palatino Linotype"/>
+          <w:sz w:val="20"/>
+          <w:szCs w:val="20"/>
+        </w:rPr>
+        <w:t xml:space="preserve"> the fines </w:t>
+      </w:r>
+      <w:r>
+        <w:rPr>
+          <w:rFonts w:ascii="Palatino Linotype" w:hAnsi="Palatino Linotype"/>
+          <w:b/>
+          <w:bCs/>
           <w:sz w:val="20"/>
           <w:szCs w:val="20"/>
         </w:rPr>
@@ -2122,33 +2372,42 @@
           <w:sz w:val="20"/>
           <w:szCs w:val="20"/>
         </w:rPr>
-        <w:t xml:space="preserve">Defendant</w:t>
-      </w:r>
-      <w:proofErr w:type="gramEnd"/>
-      <w:r>
-        <w:rPr>
-          <w:rFonts w:ascii="Palatino Linotype" w:hAnsi="Palatino Linotype"/>
-          <w:sz w:val="20"/>
-          <w:szCs w:val="20"/>
-        </w:rPr>
-        <w:t xml:space="preserve"> is granted </w:t>
-      </w:r>
+        <w:t xml:space="preserve">and costs</w:t>
+      </w:r>
+      <w:r>
+        <w:rPr>
+          <w:rFonts w:ascii="Palatino Linotype" w:hAnsi="Palatino Linotype"/>
+          <w:sz w:val="20"/>
+          <w:szCs w:val="20"/>
+        </w:rPr>
+        <w:t xml:space="preserve"> </w:t>
+      </w:r>
+      <w:r>
+        <w:rPr>
+          <w:rFonts w:ascii="Palatino Linotype" w:hAnsi="Palatino Linotype"/>
+          <w:sz w:val="20"/>
+          <w:szCs w:val="20"/>
+        </w:rPr>
+        <w:t xml:space="preserve">in full by </w:t>
+      </w:r>
+      <w:bookmarkEnd w:id="0"/>
       <w:r>
         <w:rPr>
           <w:rFonts w:ascii="Palatino Linotype" w:hAnsi="Palatino Linotype"/>
           <w:b/>
-          <w:sz w:val="20"/>
-          <w:szCs w:val="20"/>
-        </w:rPr>
-        <w:t xml:space="preserve">credit for 2 days</w:t>
-      </w:r>
-      <w:r>
-        <w:rPr>
-          <w:rFonts w:ascii="Palatino Linotype" w:hAnsi="Palatino Linotype"/>
-          <w:sz w:val="20"/>
-          <w:szCs w:val="20"/>
-        </w:rPr>
-        <w:t xml:space="preserve"> already served in jail.</w:t>
+          <w:bCs/>
+          <w:sz w:val="20"/>
+          <w:szCs w:val="20"/>
+        </w:rPr>
+        <w:t xml:space="preserve">March 29, 2022</w:t>
+      </w:r>
+      <w:r>
+        <w:rPr>
+          <w:rFonts w:ascii="Palatino Linotype" w:hAnsi="Palatino Linotype"/>
+          <w:sz w:val="20"/>
+          <w:szCs w:val="20"/>
+        </w:rPr>
+        <w:t xml:space="preserve">.</w:t>
       </w:r>
       <w:r>
         <w:rPr>
@@ -2157,6 +2416,30 @@
           <w:szCs w:val="20"/>
         </w:rPr>
         <w:t xml:space="preserve"> </w:t>
+      </w:r>
+      <w:r>
+        <w:rPr>
+          <w:rFonts w:ascii="Palatino Linotype" w:hAnsi="Palatino Linotype"/>
+          <w:sz w:val="20"/>
+          <w:szCs w:val="20"/>
+        </w:rPr>
+        <w:t xml:space="preserve"/>
+      </w:r>
+      <w:r>
+        <w:rPr>
+          <w:rFonts w:ascii="Palatino Linotype" w:hAnsi="Palatino Linotype"/>
+          <w:sz w:val="20"/>
+          <w:szCs w:val="20"/>
+        </w:rPr>
+        <w:t xml:space="preserve"/>
+      </w:r>
+      <w:r>
+        <w:rPr>
+          <w:rFonts w:ascii="Palatino Linotype" w:hAnsi="Palatino Linotype"/>
+          <w:sz w:val="20"/>
+          <w:szCs w:val="20"/>
+        </w:rPr>
+        <w:t xml:space="preserve"/>
       </w:r>
       <w:r>
         <w:rPr>
@@ -2175,207 +2458,10 @@
         <w:t xml:space="preserve"/>
         <w:br/>
         <w:t xml:space="preserve"/>
-        <w:br/>
-        <w:t xml:space="preserve"/>
-      </w:r>
-      <w:r>
-        <w:rPr>
-          <w:rFonts w:ascii="Palatino Linotype" w:hAnsi="Palatino Linotype"/>
-          <w:b/>
-          <w:sz w:val="20"/>
-          <w:szCs w:val="20"/>
-        </w:rPr>
-        <w:t xml:space="preserve">Jail </w:t>
-      </w:r>
-      <w:r>
-        <w:rPr>
-          <w:rFonts w:ascii="Palatino Linotype" w:hAnsi="Palatino Linotype"/>
-          <w:b/>
-          <w:sz w:val="20"/>
-          <w:szCs w:val="20"/>
-        </w:rPr>
-        <w:t xml:space="preserve">Reporting</w:t>
-      </w:r>
-      <w:r>
-        <w:rPr>
-          <w:rFonts w:ascii="Palatino Linotype" w:hAnsi="Palatino Linotype"/>
-          <w:b/>
-          <w:sz w:val="20"/>
-          <w:szCs w:val="20"/>
-        </w:rPr>
-        <w:t xml:space="preserve"> Terms.  </w:t>
-      </w:r>
-      <w:r>
-        <w:rPr>
-          <w:rFonts w:ascii="Palatino Linotype" w:hAnsi="Palatino Linotype"/>
-          <w:sz w:val="20"/>
-          <w:szCs w:val="20"/>
-        </w:rPr>
-        <w:t xml:space="preserve"/>
-      </w:r>
-      <w:r>
-        <w:rPr>
-          <w:rFonts w:ascii="Palatino Linotype" w:hAnsi="Palatino Linotype"/>
-          <w:sz w:val="20"/>
-          <w:szCs w:val="20"/>
-        </w:rPr>
-        <w:t xml:space="preserve">Defendant shall report to jail forthwith.</w:t>
       </w:r>
     </w:p>
     <w:p>
       <w:pPr>
-        <w:pStyle w:val="ListParagraph"/>
-        <w:numPr>
-          <w:ilvl w:val="0"/>
-          <w:numId w:val="3"/>
-        </w:numPr>
-        <w:jc w:val="both"/>
-        <w:rPr>
-          <w:rFonts w:ascii="Palatino Linotype" w:hAnsi="Palatino Linotype"/>
-          <w:sz w:val="20"/>
-          <w:szCs w:val="20"/>
-        </w:rPr>
-      </w:pPr>
-      <w:r>
-        <w:rPr>
-          <w:rFonts w:ascii="Palatino Linotype" w:hAnsi="Palatino Linotype"/>
-          <w:sz w:val="20"/>
-          <w:szCs w:val="20"/>
-        </w:rPr>
-        <w:t>Defendant shall report to jail time</w:t>
-      </w:r>
-      <w:r>
-        <w:rPr>
-          <w:rFonts w:ascii="Palatino Linotype" w:hAnsi="Palatino Linotype"/>
-          <w:sz w:val="20"/>
-          <w:szCs w:val="20"/>
-        </w:rPr>
-        <w:t>l</w:t>
-      </w:r>
-      <w:r>
-        <w:rPr>
-          <w:rFonts w:ascii="Palatino Linotype" w:hAnsi="Palatino Linotype"/>
-          <w:sz w:val="20"/>
-          <w:szCs w:val="20"/>
-        </w:rPr>
-        <w:t>y and sober.</w:t>
-      </w:r>
-    </w:p>
-    <w:p>
-      <w:pPr>
-        <w:pStyle w:val="ListParagraph"/>
-        <w:numPr>
-          <w:ilvl w:val="0"/>
-          <w:numId w:val="3"/>
-        </w:numPr>
-        <w:jc w:val="both"/>
-        <w:rPr>
-          <w:rFonts w:ascii="Palatino Linotype" w:hAnsi="Palatino Linotype"/>
-          <w:sz w:val="20"/>
-          <w:szCs w:val="20"/>
-        </w:rPr>
-      </w:pPr>
-      <w:r>
-        <w:rPr>
-          <w:rFonts w:ascii="Palatino Linotype" w:hAnsi="Palatino Linotype"/>
-          <w:sz w:val="20"/>
-          <w:szCs w:val="20"/>
-        </w:rPr>
-        <w:t xml:space="preserve">The jail days imposed shall be served</w:t>
-      </w:r>
-      <w:r>
-        <w:rPr>
-          <w:rFonts w:ascii="Palatino Linotype" w:hAnsi="Palatino Linotype"/>
-          <w:sz w:val="20"/>
-          <w:szCs w:val="20"/>
-        </w:rPr>
-        <w:t xml:space="preserve"> as</w:t>
-      </w:r>
-      <w:r>
-        <w:rPr>
-          <w:rFonts w:ascii="Palatino Linotype" w:hAnsi="Palatino Linotype"/>
-          <w:sz w:val="20"/>
-          <w:szCs w:val="20"/>
-        </w:rPr>
-        <w:t xml:space="preserve"> </w:t>
-      </w:r>
-      <w:proofErr w:type="gramStart"/>
-      <w:r>
-        <w:rPr>
-          <w:rFonts w:ascii="Palatino Linotype" w:hAnsi="Palatino Linotype"/>
-          <w:sz w:val="20"/>
-          <w:szCs w:val="20"/>
-        </w:rPr>
-        <w:t xml:space="preserve">consecutive days. </w:t>
-      </w:r>
-      <w:r>
-        <w:rPr>
-          <w:rFonts w:ascii="Palatino Linotype" w:hAnsi="Palatino Linotype"/>
-          <w:sz w:val="20"/>
-          <w:szCs w:val="20"/>
-        </w:rPr>
-        <w:t xml:space="preserve"/>
-      </w:r>
-      <w:r>
-        <w:rPr>
-          <w:rFonts w:ascii="Palatino Linotype" w:hAnsi="Palatino Linotype"/>
-          <w:sz w:val="20"/>
-          <w:szCs w:val="20"/>
-        </w:rPr>
-        <w:t xml:space="preserve"/>
-      </w:r>
-    </w:p>
-    <w:p>
-      <w:pPr>
-        <w:pStyle w:val="ListParagraph"/>
-        <w:numPr>
-          <w:ilvl w:val="0"/>
-          <w:numId w:val="3"/>
-        </w:numPr>
-        <w:jc w:val="both"/>
-        <w:rPr>
-          <w:rFonts w:ascii="Palatino Linotype" w:hAnsi="Palatino Linotype"/>
-          <w:sz w:val="20"/>
-          <w:szCs w:val="20"/>
-        </w:rPr>
-      </w:pPr>
-      <w:r>
-        <w:rPr>
-          <w:rFonts w:ascii="Palatino Linotype" w:hAnsi="Palatino Linotype"/>
-          <w:sz w:val="20"/>
-          <w:szCs w:val="20"/>
-        </w:rPr>
-        <w:t>Defendant shall timely pay, or dispute, confinement costs billed pursuant to R.C. 2929.37 or be subject to certificate of judgment by the Clerk.</w:t>
-      </w:r>
-      <w:r>
-        <w:rPr>
-          <w:rFonts w:ascii="Palatino Linotype" w:hAnsi="Palatino Linotype"/>
-          <w:sz w:val="20"/>
-          <w:szCs w:val="20"/>
-        </w:rPr>
-        <w:t xml:space="preserve"> </w:t>
-      </w:r>
-      <w:r>
-        <w:rPr>
-          <w:rFonts w:ascii="Palatino Linotype" w:hAnsi="Palatino Linotype"/>
-          <w:sz w:val="20"/>
-          <w:szCs w:val="20"/>
-        </w:rPr>
-        <w:t xml:space="preserve"/>
-        <w:br/>
-        <w:t xml:space="preserve"/>
-      </w:r>
-      <w:r>
-        <w:rPr>
-          <w:rFonts w:ascii="Palatino Linotype" w:hAnsi="Palatino Linotype"/>
-          <w:sz w:val="20"/>
-          <w:szCs w:val="20"/>
-        </w:rPr>
-        <w:t xml:space="preserve"/>
-      </w:r>
-    </w:p>
-    <w:p>
-      <w:pPr>
         <w:jc w:val="both"/>
         <w:rPr>
           <w:rFonts w:ascii="Palatino Linotype" w:hAnsi="Palatino Linotype"/>
@@ -2391,50 +2477,37 @@
           <w:sz w:val="20"/>
           <w:szCs w:val="20"/>
         </w:rPr>
-        <w:t xml:space="preserve">Fines and Costs.  </w:t>
-      </w:r>
-      <w:r>
-        <w:rPr>
-          <w:rFonts w:ascii="Palatino Linotype" w:hAnsi="Palatino Linotype"/>
-          <w:b/>
+        <w:t xml:space="preserve">Proof of Financial Responsibility.  </w:t>
+      </w:r>
+      <w:r>
+        <w:rPr>
+          <w:rFonts w:ascii="Palatino Linotype" w:hAnsi="Palatino Linotype"/>
           <w:bCs/>
           <w:sz w:val="20"/>
           <w:szCs w:val="20"/>
         </w:rPr>
+        <w:t xml:space="preserve"> </w:t>
+      </w:r>
+      <w:r>
+        <w:rPr>
+          <w:rFonts w:ascii="Palatino Linotype" w:hAnsi="Palatino Linotype"/>
+          <w:sz w:val="20"/>
+          <w:szCs w:val="20"/>
+        </w:rPr>
+        <w:t xml:space="preserve">The Defendant showed the Court proof of responsibility during the proceeding.</w:t>
+      </w:r>
+      <w:r>
+        <w:rPr>
+          <w:rFonts w:ascii="Palatino Linotype" w:hAnsi="Palatino Linotype"/>
+          <w:bCs/>
+          <w:sz w:val="20"/>
+          <w:szCs w:val="20"/>
+        </w:rPr>
         <w:t xml:space="preserve"/>
       </w:r>
       <w:r>
         <w:rPr>
           <w:rFonts w:ascii="Palatino Linotype" w:hAnsi="Palatino Linotype"/>
-          <w:bCs/>
-          <w:sz w:val="20"/>
-          <w:szCs w:val="20"/>
-          <w:u w:val="single"/>
-        </w:rPr>
-        <w:t xml:space="preserve">Court costs are assessed for the highest degree charge in this</w:t>
-      </w:r>
-      <w:r>
-        <w:rPr>
-          <w:rFonts w:ascii="Palatino Linotype" w:hAnsi="Palatino Linotype"/>
-          <w:bCs/>
-          <w:sz w:val="20"/>
-          <w:szCs w:val="20"/>
-          <w:u w:val="single"/>
-        </w:rPr>
-        <w:t xml:space="preserve"> case</w:t>
-      </w:r>
-      <w:r>
-        <w:rPr>
-          <w:rFonts w:ascii="Palatino Linotype" w:hAnsi="Palatino Linotype"/>
-          <w:bCs/>
-          <w:sz w:val="20"/>
-          <w:szCs w:val="20"/>
-        </w:rPr>
-        <w:t xml:space="preserve">. </w:t>
-      </w:r>
-      <w:r>
-        <w:rPr>
-          <w:rFonts w:ascii="Palatino Linotype" w:hAnsi="Palatino Linotype"/>
           <w:sz w:val="20"/>
           <w:szCs w:val="20"/>
         </w:rPr>
@@ -2443,7 +2516,6 @@
       <w:r>
         <w:rPr>
           <w:rFonts w:ascii="Palatino Linotype" w:hAnsi="Palatino Linotype"/>
-          <w:bCs/>
           <w:sz w:val="20"/>
           <w:szCs w:val="20"/>
         </w:rPr>
@@ -2463,24 +2535,6 @@
           <w:sz w:val="20"/>
           <w:szCs w:val="20"/>
         </w:rPr>
-        <w:t xml:space="preserve">Having</w:t>
-      </w:r>
-      <w:r>
-        <w:rPr>
-          <w:rFonts w:ascii="Palatino Linotype" w:hAnsi="Palatino Linotype"/>
-          <w:sz w:val="20"/>
-          <w:szCs w:val="20"/>
-        </w:rPr>
-        <w:t xml:space="preserve"> been informed of the fines </w:t>
-      </w:r>
-      <w:r>
-        <w:rPr>
-          <w:rFonts w:ascii="Palatino Linotype" w:hAnsi="Palatino Linotype"/>
-          <w:b/>
-          <w:bCs/>
-          <w:sz w:val="20"/>
-          <w:szCs w:val="20"/>
-        </w:rPr>
         <w:t xml:space="preserve"/>
       </w:r>
       <w:r>
@@ -2489,67 +2543,6 @@
           <w:sz w:val="20"/>
           <w:szCs w:val="20"/>
         </w:rPr>
-        <w:t xml:space="preserve">and costs</w:t>
-      </w:r>
-      <w:r>
-        <w:rPr>
-          <w:rFonts w:ascii="Palatino Linotype" w:hAnsi="Palatino Linotype"/>
-          <w:sz w:val="20"/>
-          <w:szCs w:val="20"/>
-        </w:rPr>
-        <w:t xml:space="preserve"> </w:t>
-      </w:r>
-      <w:r>
-        <w:rPr>
-          <w:rFonts w:ascii="Palatino Linotype" w:hAnsi="Palatino Linotype"/>
-          <w:sz w:val="20"/>
-          <w:szCs w:val="20"/>
-        </w:rPr>
-        <w:t xml:space="preserve">owed, Defendant expressed an ability to pay </w:t>
-      </w:r>
-      <w:r>
-        <w:rPr>
-          <w:rFonts w:ascii="Palatino Linotype" w:hAnsi="Palatino Linotype"/>
-          <w:b/>
-          <w:bCs/>
-          <w:sz w:val="20"/>
-          <w:szCs w:val="20"/>
-        </w:rPr>
-        <w:t xml:space="preserve">forthwith</w:t>
-      </w:r>
-      <w:r>
-        <w:rPr>
-          <w:rFonts w:ascii="Palatino Linotype" w:hAnsi="Palatino Linotype"/>
-          <w:sz w:val="20"/>
-          <w:szCs w:val="20"/>
-        </w:rPr>
-        <w:t xml:space="preserve">. </w:t>
-      </w:r>
-      <w:bookmarkStart w:id="0" w:name="_Hlk94196527"/>
-      <w:r>
-        <w:rPr>
-          <w:rFonts w:ascii="Palatino Linotype" w:hAnsi="Palatino Linotype"/>
-          <w:sz w:val="20"/>
-          <w:szCs w:val="20"/>
-        </w:rPr>
-        <w:t xml:space="preserve">Absent further order, the Court finds Defendant is able and shall pay</w:t>
-      </w:r>
-      <w:r>
-        <w:rPr>
-          <w:rFonts w:ascii="Palatino Linotype" w:hAnsi="Palatino Linotype"/>
-          <w:sz w:val="20"/>
-          <w:szCs w:val="20"/>
-        </w:rPr>
-        <w:t xml:space="preserve"> the fines </w:t>
-      </w:r>
-      <w:r>
-        <w:rPr>
-          <w:rFonts w:ascii="Palatino Linotype" w:hAnsi="Palatino Linotype"/>
-          <w:b/>
-          <w:bCs/>
-          <w:sz w:val="20"/>
-          <w:szCs w:val="20"/>
-        </w:rPr>
         <w:t xml:space="preserve"/>
       </w:r>
       <w:r>
@@ -2558,258 +2551,7 @@
           <w:sz w:val="20"/>
           <w:szCs w:val="20"/>
         </w:rPr>
-        <w:t xml:space="preserve">and costs</w:t>
-      </w:r>
-      <w:r>
-        <w:rPr>
-          <w:rFonts w:ascii="Palatino Linotype" w:hAnsi="Palatino Linotype"/>
-          <w:sz w:val="20"/>
-          <w:szCs w:val="20"/>
-        </w:rPr>
-        <w:t xml:space="preserve"> </w:t>
-      </w:r>
-      <w:r>
-        <w:rPr>
-          <w:rFonts w:ascii="Palatino Linotype" w:hAnsi="Palatino Linotype"/>
-          <w:sz w:val="20"/>
-          <w:szCs w:val="20"/>
-        </w:rPr>
-        <w:t xml:space="preserve">in full by </w:t>
-      </w:r>
-      <w:bookmarkEnd w:id="0"/>
-      <w:r>
-        <w:rPr>
-          <w:rFonts w:ascii="Palatino Linotype" w:hAnsi="Palatino Linotype"/>
-          <w:b/>
-          <w:bCs/>
-          <w:sz w:val="20"/>
-          <w:szCs w:val="20"/>
-        </w:rPr>
-        <w:t xml:space="preserve">March 29, 2022</w:t>
-      </w:r>
-      <w:r>
-        <w:rPr>
-          <w:rFonts w:ascii="Palatino Linotype" w:hAnsi="Palatino Linotype"/>
-          <w:sz w:val="20"/>
-          <w:szCs w:val="20"/>
-        </w:rPr>
-        <w:t xml:space="preserve">.</w:t>
-      </w:r>
-      <w:r>
-        <w:rPr>
-          <w:rFonts w:ascii="Palatino Linotype" w:hAnsi="Palatino Linotype"/>
-          <w:sz w:val="20"/>
-          <w:szCs w:val="20"/>
-        </w:rPr>
-        <w:t xml:space="preserve"> </w:t>
-      </w:r>
-      <w:r>
-        <w:rPr>
-          <w:rFonts w:ascii="Palatino Linotype" w:hAnsi="Palatino Linotype"/>
-          <w:sz w:val="20"/>
-          <w:szCs w:val="20"/>
-        </w:rPr>
         <w:t xml:space="preserve"/>
-      </w:r>
-      <w:r>
-        <w:rPr>
-          <w:rFonts w:ascii="Palatino Linotype" w:hAnsi="Palatino Linotype"/>
-          <w:sz w:val="20"/>
-          <w:szCs w:val="20"/>
-        </w:rPr>
-        <w:t xml:space="preserve"/>
-      </w:r>
-      <w:r>
-        <w:rPr>
-          <w:rFonts w:ascii="Palatino Linotype" w:hAnsi="Palatino Linotype"/>
-          <w:sz w:val="20"/>
-          <w:szCs w:val="20"/>
-        </w:rPr>
-        <w:t xml:space="preserve"/>
-      </w:r>
-      <w:r>
-        <w:rPr>
-          <w:rFonts w:ascii="Palatino Linotype" w:hAnsi="Palatino Linotype"/>
-          <w:sz w:val="20"/>
-          <w:szCs w:val="20"/>
-        </w:rPr>
-        <w:t xml:space="preserve"/>
-      </w:r>
-      <w:r>
-        <w:rPr>
-          <w:rFonts w:ascii="Palatino Linotype" w:hAnsi="Palatino Linotype"/>
-          <w:sz w:val="20"/>
-          <w:szCs w:val="20"/>
-        </w:rPr>
-        <w:t xml:space="preserve"/>
-        <w:br/>
-        <w:t xml:space="preserve"/>
-      </w:r>
-    </w:p>
-    <w:p>
-      <w:pPr>
-        <w:jc w:val="both"/>
-        <w:rPr>
-          <w:rFonts w:ascii="Palatino Linotype" w:hAnsi="Palatino Linotype"/>
-          <w:sz w:val="20"/>
-          <w:szCs w:val="20"/>
-        </w:rPr>
-      </w:pPr>
-      <w:r>
-        <w:rPr>
-          <w:rFonts w:ascii="Palatino Linotype" w:hAnsi="Palatino Linotype"/>
-          <w:b/>
-          <w:bCs/>
-          <w:sz w:val="20"/>
-          <w:szCs w:val="20"/>
-        </w:rPr>
-        <w:t xml:space="preserve">Proof of Financial Responsibility.  </w:t>
-      </w:r>
-      <w:r>
-        <w:rPr>
-          <w:rFonts w:ascii="Palatino Linotype" w:hAnsi="Palatino Linotype"/>
-          <w:bCs/>
-          <w:sz w:val="20"/>
-          <w:szCs w:val="20"/>
-        </w:rPr>
-        <w:t xml:space="preserve"> </w:t>
-      </w:r>
-      <w:r>
-        <w:rPr>
-          <w:rFonts w:ascii="Palatino Linotype" w:hAnsi="Palatino Linotype"/>
-          <w:sz w:val="20"/>
-          <w:szCs w:val="20"/>
-        </w:rPr>
-        <w:t xml:space="preserve">The Defendant showed the Court proof of responsibility during the proceeding.</w:t>
-      </w:r>
-      <w:r>
-        <w:rPr>
-          <w:rFonts w:ascii="Palatino Linotype" w:hAnsi="Palatino Linotype"/>
-          <w:bCs/>
-          <w:sz w:val="20"/>
-          <w:szCs w:val="20"/>
-        </w:rPr>
-        <w:t xml:space="preserve"/>
-      </w:r>
-      <w:r>
-        <w:rPr>
-          <w:rFonts w:ascii="Palatino Linotype" w:hAnsi="Palatino Linotype"/>
-          <w:sz w:val="20"/>
-          <w:szCs w:val="20"/>
-        </w:rPr>
-        <w:t xml:space="preserve"/>
-      </w:r>
-      <w:r>
-        <w:rPr>
-          <w:rFonts w:ascii="Palatino Linotype" w:hAnsi="Palatino Linotype"/>
-          <w:sz w:val="20"/>
-          <w:szCs w:val="20"/>
-        </w:rPr>
-        <w:t xml:space="preserve"/>
-      </w:r>
-      <w:r>
-        <w:rPr>
-          <w:rFonts w:ascii="Palatino Linotype" w:hAnsi="Palatino Linotype"/>
-          <w:sz w:val="20"/>
-          <w:szCs w:val="20"/>
-        </w:rPr>
-        <w:t xml:space="preserve"/>
-      </w:r>
-      <w:r>
-        <w:rPr>
-          <w:rFonts w:ascii="Palatino Linotype" w:hAnsi="Palatino Linotype"/>
-          <w:sz w:val="20"/>
-          <w:szCs w:val="20"/>
-        </w:rPr>
-        <w:t xml:space="preserve"/>
-      </w:r>
-      <w:r>
-        <w:rPr>
-          <w:rFonts w:ascii="Palatino Linotype" w:hAnsi="Palatino Linotype"/>
-          <w:sz w:val="20"/>
-          <w:szCs w:val="20"/>
-        </w:rPr>
-        <w:t xml:space="preserve"/>
-      </w:r>
-      <w:r>
-        <w:rPr>
-          <w:rFonts w:ascii="Palatino Linotype" w:hAnsi="Palatino Linotype"/>
-          <w:sz w:val="20"/>
-          <w:szCs w:val="20"/>
-        </w:rPr>
-        <w:t xml:space="preserve"/>
-      </w:r>
-      <w:r>
-        <w:rPr>
-          <w:rFonts w:ascii="Palatino Linotype" w:hAnsi="Palatino Linotype"/>
-          <w:sz w:val="20"/>
-          <w:szCs w:val="20"/>
-        </w:rPr>
-        <w:t xml:space="preserve"/>
-      </w:r>
-      <w:r>
-        <w:rPr>
-          <w:rFonts w:ascii="Palatino Linotype" w:hAnsi="Palatino Linotype"/>
-          <w:sz w:val="20"/>
-          <w:szCs w:val="20"/>
-        </w:rPr>
-        <w:t xml:space="preserve"/>
-        <w:br/>
-        <w:t xml:space="preserve"/>
-      </w:r>
-    </w:p>
-    <w:p>
-      <w:pPr>
-        <w:jc w:val="both"/>
-        <w:rPr>
-          <w:rFonts w:ascii="Palatino Linotype" w:hAnsi="Palatino Linotype"/>
-          <w:sz w:val="20"/>
-          <w:szCs w:val="20"/>
-        </w:rPr>
-      </w:pPr>
-      <w:r>
-        <w:rPr>
-          <w:rFonts w:ascii="Palatino Linotype" w:hAnsi="Palatino Linotype"/>
-          <w:b/>
-          <w:sz w:val="20"/>
-          <w:szCs w:val="20"/>
-        </w:rPr>
-        <w:t xml:space="preserve">Other Conditions.</w:t>
-      </w:r>
-      <w:r>
-        <w:rPr>
-          <w:rFonts w:ascii="Palatino Linotype" w:hAnsi="Palatino Linotype"/>
-          <w:b/>
-          <w:sz w:val="20"/>
-          <w:szCs w:val="20"/>
-        </w:rPr>
-        <w:t xml:space="preserve"> </w:t>
-      </w:r>
-      <w:r>
-        <w:rPr>
-          <w:rFonts w:ascii="Palatino Linotype" w:hAnsi="Palatino Linotype"/>
-          <w:b/>
-          <w:sz w:val="20"/>
-          <w:szCs w:val="20"/>
-        </w:rPr>
-        <w:t xml:space="preserve"> </w:t>
-      </w:r>
-      <w:proofErr w:type="gramStart"/>
-      <w:r>
-        <w:rPr>
-          <w:rFonts w:ascii="Palatino Linotype" w:hAnsi="Palatino Linotype"/>
-          <w:sz w:val="20"/>
-          <w:szCs w:val="20"/>
-        </w:rPr>
-        <w:t xml:space="preserve">fg</w:t>
-      </w:r>
-      <w:r>
-        <w:rPr>
-          <w:rFonts w:ascii="Palatino Linotype" w:hAnsi="Palatino Linotype"/>
-          <w:sz w:val="20"/>
-          <w:szCs w:val="20"/>
-        </w:rPr>
-        <w:t>.</w:t>
       </w:r>
       <w:r>
         <w:rPr>

</xml_diff>